<commit_message>
Project about to be accomplished. Report:				- Added UML diagram 					- Added class description 					- Added user manual documents folder:	- added screenshots fot user manual netbeans project:	- added Javadoc for the two main classes ----------------- Review needed.
</commit_message>
<xml_diff>
--- a/documents/Report.docx
+++ b/documents/Report.docx
@@ -230,7 +230,7 @@
                                 <a:avLst/>
                               </a:prstGeom>
                               <a:blipFill>
-                                <a:blip r:embed="rId5"/>
+                                <a:blip r:embed="rId6"/>
                                 <a:stretch>
                                   <a:fillRect r="-7574"/>
                                 </a:stretch>
@@ -274,7 +274,7 @@
                   </wp:anchor>
                 </w:drawing>
               </mc:Choice>
-              <mc:Fallback xmlns:w16cid="http://schemas.microsoft.com/office/word/2016/wordml/cid" xmlns:am3d="http://schemas.microsoft.com/office/drawing/2017/model3d" xmlns:aink="http://schemas.microsoft.com/office/drawing/2016/ink" xmlns:cx8="http://schemas.microsoft.com/office/drawing/2016/5/14/chartex" xmlns:cx7="http://schemas.microsoft.com/office/drawing/2016/5/13/chartex" xmlns:cx6="http://schemas.microsoft.com/office/drawing/2016/5/12/chartex" xmlns:cx5="http://schemas.microsoft.com/office/drawing/2016/5/11/chartex" xmlns:cx4="http://schemas.microsoft.com/office/drawing/2016/5/10/chartex" xmlns:cx3="http://schemas.microsoft.com/office/drawing/2016/5/9/chartex" xmlns:cx2="http://schemas.microsoft.com/office/drawing/2015/10/21/chartex">
+              <mc:Fallback xmlns:cx2="http://schemas.microsoft.com/office/drawing/2015/10/21/chartex" xmlns:cx3="http://schemas.microsoft.com/office/drawing/2016/5/9/chartex" xmlns:cx4="http://schemas.microsoft.com/office/drawing/2016/5/10/chartex" xmlns:cx5="http://schemas.microsoft.com/office/drawing/2016/5/11/chartex" xmlns:cx6="http://schemas.microsoft.com/office/drawing/2016/5/12/chartex" xmlns:cx7="http://schemas.microsoft.com/office/drawing/2016/5/13/chartex" xmlns:cx8="http://schemas.microsoft.com/office/drawing/2016/5/14/chartex" xmlns:aink="http://schemas.microsoft.com/office/drawing/2016/ink" xmlns:am3d="http://schemas.microsoft.com/office/drawing/2017/model3d" xmlns:w16cid="http://schemas.microsoft.com/office/word/2016/wordml/cid">
                 <w:pict>
                   <v:group w14:anchorId="4510CC84" id="Gruppo 149" o:spid="_x0000_s1026" style="position:absolute;margin-left:0;margin-top:0;width:8in;height:95.7pt;z-index:251662336;mso-width-percent:941;mso-height-percent:121;mso-top-percent:23;mso-position-horizontal:center;mso-position-horizontal-relative:page;mso-position-vertical-relative:page;mso-width-percent:941;mso-height-percent:121;mso-top-percent:23" coordorigin="" coordsize="73152,12161" o:gfxdata="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">
                     <v:shape id="Rettangolo 51" o:spid="_x0000_s1027" style="position:absolute;width:73152;height:11303;visibility:visible;mso-wrap-style:square;v-text-anchor:middle" coordsize="7312660,1129665" o:gfxdata="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" path="m,l7312660,r,1129665l3619500,733425,,1091565,,xe" fillcolor="#5b9bd5 [3204]" stroked="f" strokeweight="1pt">
@@ -282,7 +282,7 @@
                       <v:path arrowok="t" o:connecttype="custom" o:connectlocs="0,0;7315200,0;7315200,1130373;3620757,733885;0,1092249;0,0" o:connectangles="0,0,0,0,0,0"/>
                     </v:shape>
                     <v:rect id="Rettangolo 151" o:spid="_x0000_s1028" style="position:absolute;width:73152;height:12161;visibility:visible;mso-wrap-style:square;v-text-anchor:middle" o:gfxdata="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" stroked="f" strokeweight="1pt">
-                      <v:fill r:id="rId6" o:title="" recolor="t" rotate="t" type="frame"/>
+                      <v:fill r:id="rId7" o:title="" recolor="t" rotate="t" type="frame"/>
                     </v:rect>
                     <w10:wrap anchorx="page" anchory="page"/>
                   </v:group>
@@ -665,7 +665,7 @@
                                         <w:sz w:val="64"/>
                                         <w:szCs w:val="64"/>
                                       </w:rPr>
-                                      <w:t>APPLICATION NAME</w:t>
+                                      <w:t>PC BOOKING</w:t>
                                     </w:r>
                                   </w:sdtContent>
                                 </w:sdt>
@@ -767,7 +767,7 @@
                                   <w:sz w:val="64"/>
                                   <w:szCs w:val="64"/>
                                 </w:rPr>
-                                <w:t>APPLICATION NAME</w:t>
+                                <w:t>PC BOOKING</w:t>
                               </w:r>
                             </w:sdtContent>
                           </w:sdt>
@@ -872,16 +872,7 @@
               <w:sz w:val="36"/>
               <w:lang w:val="en-US"/>
             </w:rPr>
-            <w:t>In</w:t>
-          </w:r>
-          <w:bookmarkStart w:id="0" w:name="_GoBack"/>
-          <w:bookmarkEnd w:id="0"/>
-          <w:r>
-            <w:rPr>
-              <w:sz w:val="36"/>
-              <w:lang w:val="en-US"/>
-            </w:rPr>
-            <w:t>dex</w:t>
+            <w:t>Index</w:t>
           </w:r>
         </w:p>
         <w:p>
@@ -1742,7 +1733,7 @@
           <w:lang w:val="en-US"/>
         </w:rPr>
       </w:pPr>
-      <w:bookmarkStart w:id="1" w:name="_Toc21803453"/>
+      <w:bookmarkStart w:id="0" w:name="_Toc21803453"/>
       <w:r>
         <w:rPr>
           <w:lang w:val="en-US"/>
@@ -1750,7 +1741,7 @@
         <w:lastRenderedPageBreak/>
         <w:t>Description of the system</w:t>
       </w:r>
-      <w:bookmarkEnd w:id="1"/>
+      <w:bookmarkEnd w:id="0"/>
     </w:p>
     <w:p>
       <w:pPr>
@@ -1872,14 +1863,14 @@
           <w:lang w:val="en-US"/>
         </w:rPr>
       </w:pPr>
-      <w:bookmarkStart w:id="2" w:name="_Toc21803454"/>
+      <w:bookmarkStart w:id="1" w:name="_Toc21803454"/>
       <w:r>
         <w:rPr>
           <w:lang w:val="en-US"/>
         </w:rPr>
         <w:t>System requirements</w:t>
       </w:r>
-      <w:bookmarkEnd w:id="2"/>
+      <w:bookmarkEnd w:id="1"/>
     </w:p>
     <w:p>
       <w:pPr>
@@ -1958,7 +1949,21 @@
         <w:rPr>
           <w:lang w:val="en-US"/>
         </w:rPr>
-        <w:t xml:space="preserve"> supported by a database, that stores the information about which machine is occupied and which one is not.</w:t>
+        <w:t xml:space="preserve"> supported by a database, that stores the information about which machine </w:t>
+      </w:r>
+      <w:proofErr w:type="gramStart"/>
+      <w:r>
+        <w:rPr>
+          <w:lang w:val="en-US"/>
+        </w:rPr>
+        <w:t>is occupied</w:t>
+      </w:r>
+      <w:proofErr w:type="gramEnd"/>
+      <w:r>
+        <w:rPr>
+          <w:lang w:val="en-US"/>
+        </w:rPr>
+        <w:t xml:space="preserve"> and which one is not.</w:t>
       </w:r>
     </w:p>
     <w:p>
@@ -1978,14 +1983,14 @@
           <w:lang w:val="en-US"/>
         </w:rPr>
       </w:pPr>
-      <w:bookmarkStart w:id="3" w:name="_Toc21803455"/>
+      <w:bookmarkStart w:id="2" w:name="_Toc21803455"/>
       <w:r>
         <w:rPr>
           <w:lang w:val="en-US"/>
         </w:rPr>
         <w:t>Main actors</w:t>
       </w:r>
-      <w:bookmarkEnd w:id="3"/>
+      <w:bookmarkEnd w:id="2"/>
     </w:p>
     <w:p>
       <w:pPr>
@@ -2057,7 +2062,7 @@
                     </pic:cNvPicPr>
                   </pic:nvPicPr>
                   <pic:blipFill>
-                    <a:blip r:embed="rId7" cstate="print">
+                    <a:blip r:embed="rId8" cstate="print">
                       <a:extLst>
                         <a:ext uri="{28A0092B-C50C-407E-A947-70E740481C1C}">
                           <a14:useLocalDpi xmlns:a14="http://schemas.microsoft.com/office/drawing/2010/main" val="0"/>
@@ -2102,7 +2107,7 @@
           <w:lang w:val="en-US"/>
         </w:rPr>
       </w:pPr>
-      <w:bookmarkStart w:id="4" w:name="_Toc21803456"/>
+      <w:bookmarkStart w:id="3" w:name="_Toc21803456"/>
       <w:r>
         <w:rPr>
           <w:lang w:val="en-US"/>
@@ -2110,7 +2115,7 @@
         <w:lastRenderedPageBreak/>
         <w:t>Use Cases</w:t>
       </w:r>
-      <w:bookmarkEnd w:id="4"/>
+      <w:bookmarkEnd w:id="3"/>
     </w:p>
     <w:p>
       <w:pPr>
@@ -2178,7 +2183,7 @@
                     </pic:cNvPicPr>
                   </pic:nvPicPr>
                   <pic:blipFill>
-                    <a:blip r:embed="rId8" cstate="print">
+                    <a:blip r:embed="rId9" cstate="print">
                       <a:extLst>
                         <a:ext uri="{28A0092B-C50C-407E-A947-70E740481C1C}">
                           <a14:useLocalDpi xmlns:a14="http://schemas.microsoft.com/office/drawing/2010/main" val="0"/>
@@ -2289,167 +2294,6 @@
                 <pic:pic xmlns:pic="http://schemas.openxmlformats.org/drawingml/2006/picture">
                   <pic:nvPicPr>
                     <pic:cNvPr id="0" name="Picture 27" descr="C:\Users\User\AppData\Local\Microsoft\Windows\INetCache\Content.Word\2.png"/>
-                    <pic:cNvPicPr>
-                      <a:picLocks noChangeAspect="1" noChangeArrowheads="1"/>
-                    </pic:cNvPicPr>
-                  </pic:nvPicPr>
-                  <pic:blipFill>
-                    <a:blip r:embed="rId9" cstate="print">
-                      <a:extLst>
-                        <a:ext uri="{28A0092B-C50C-407E-A947-70E740481C1C}">
-                          <a14:useLocalDpi xmlns:a14="http://schemas.microsoft.com/office/drawing/2010/main" val="0"/>
-                        </a:ext>
-                      </a:extLst>
-                    </a:blip>
-                    <a:srcRect/>
-                    <a:stretch>
-                      <a:fillRect/>
-                    </a:stretch>
-                  </pic:blipFill>
-                  <pic:spPr bwMode="auto">
-                    <a:xfrm>
-                      <a:off x="0" y="0"/>
-                      <a:ext cx="4433570" cy="2509520"/>
-                    </a:xfrm>
-                    <a:prstGeom prst="rect">
-                      <a:avLst/>
-                    </a:prstGeom>
-                    <a:noFill/>
-                    <a:ln>
-                      <a:noFill/>
-                    </a:ln>
-                  </pic:spPr>
-                </pic:pic>
-              </a:graphicData>
-            </a:graphic>
-          </wp:inline>
-        </w:drawing>
-      </w:r>
-    </w:p>
-    <w:p>
-      <w:pPr>
-        <w:pStyle w:val="Paragrafoelenco"/>
-        <w:numPr>
-          <w:ilvl w:val="0"/>
-          <w:numId w:val="4"/>
-        </w:numPr>
-        <w:rPr>
-          <w:lang w:val="en-US"/>
-        </w:rPr>
-      </w:pPr>
-      <w:r>
-        <w:rPr>
-          <w:lang w:val="en-US"/>
-        </w:rPr>
-        <w:t>IF the User clicks on FIND button</w:t>
-      </w:r>
-    </w:p>
-    <w:p>
-      <w:pPr>
-        <w:pStyle w:val="Paragrafoelenco"/>
-        <w:numPr>
-          <w:ilvl w:val="1"/>
-          <w:numId w:val="4"/>
-        </w:numPr>
-        <w:rPr>
-          <w:lang w:val="en-US"/>
-        </w:rPr>
-      </w:pPr>
-      <w:r>
-        <w:rPr>
-          <w:lang w:val="en-US"/>
-        </w:rPr>
-        <w:t>FOREACH available informatics rooms in the selected hour</w:t>
-      </w:r>
-    </w:p>
-    <w:p>
-      <w:pPr>
-        <w:pStyle w:val="Paragrafoelenco"/>
-        <w:numPr>
-          <w:ilvl w:val="2"/>
-          <w:numId w:val="4"/>
-        </w:numPr>
-        <w:rPr>
-          <w:lang w:val="en-US"/>
-        </w:rPr>
-      </w:pPr>
-      <w:r>
-        <w:rPr>
-          <w:lang w:val="en-US"/>
-        </w:rPr>
-        <w:t>The System shows the name of the room</w:t>
-      </w:r>
-    </w:p>
-    <w:p>
-      <w:pPr>
-        <w:pStyle w:val="Paragrafoelenco"/>
-        <w:numPr>
-          <w:ilvl w:val="2"/>
-          <w:numId w:val="4"/>
-        </w:numPr>
-        <w:rPr>
-          <w:lang w:val="en-US"/>
-        </w:rPr>
-      </w:pPr>
-      <w:r>
-        <w:rPr>
-          <w:lang w:val="en-US"/>
-        </w:rPr>
-        <w:t>The System shows how many computers are available in the room</w:t>
-      </w:r>
-    </w:p>
-    <w:p>
-      <w:pPr>
-        <w:pStyle w:val="Paragrafoelenco"/>
-        <w:numPr>
-          <w:ilvl w:val="2"/>
-          <w:numId w:val="4"/>
-        </w:numPr>
-        <w:rPr>
-          <w:lang w:val="en-US"/>
-        </w:rPr>
-      </w:pPr>
-      <w:r>
-        <w:rPr>
-          <w:lang w:val="en-US"/>
-        </w:rPr>
-        <w:t>The System shows how many computer are already booked in the room</w:t>
-      </w:r>
-    </w:p>
-    <w:p>
-      <w:pPr>
-        <w:ind w:left="1980"/>
-        <w:rPr>
-          <w:lang w:val="en-US"/>
-        </w:rPr>
-      </w:pPr>
-    </w:p>
-    <w:p>
-      <w:pPr>
-        <w:jc w:val="center"/>
-        <w:rPr>
-          <w:lang w:val="en-US"/>
-        </w:rPr>
-      </w:pPr>
-      <w:r>
-        <w:rPr>
-          <w:noProof/>
-          <w:lang w:eastAsia="it-IT"/>
-        </w:rPr>
-        <w:lastRenderedPageBreak/>
-        <w:drawing>
-          <wp:inline distT="0" distB="0" distL="0" distR="0" wp14:anchorId="0A04735A" wp14:editId="67C9F299">
-            <wp:extent cx="4433570" cy="2509520"/>
-            <wp:effectExtent l="0" t="0" r="5080" b="5080"/>
-            <wp:docPr id="4" name="Immagine 4" descr="C:\Users\User\AppData\Local\Microsoft\Windows\INetCache\Content.Word\3.png"/>
-            <wp:cNvGraphicFramePr>
-              <a:graphicFrameLocks xmlns:a="http://schemas.openxmlformats.org/drawingml/2006/main" noChangeAspect="1"/>
-            </wp:cNvGraphicFramePr>
-            <a:graphic xmlns:a="http://schemas.openxmlformats.org/drawingml/2006/main">
-              <a:graphicData uri="http://schemas.openxmlformats.org/drawingml/2006/picture">
-                <pic:pic xmlns:pic="http://schemas.openxmlformats.org/drawingml/2006/picture">
-                  <pic:nvPicPr>
-                    <pic:cNvPr id="0" name="Picture 30" descr="C:\Users\User\AppData\Local\Microsoft\Windows\INetCache\Content.Word\3.png"/>
                     <pic:cNvPicPr>
                       <a:picLocks noChangeAspect="1" noChangeArrowheads="1"/>
                     </pic:cNvPicPr>
@@ -2502,7 +2346,7 @@
         <w:rPr>
           <w:lang w:val="en-US"/>
         </w:rPr>
-        <w:t>IF the Users clicks on a room</w:t>
+        <w:t>IF the User clicks on FIND button</w:t>
       </w:r>
     </w:p>
     <w:p>
@@ -2520,8 +2364,70 @@
         <w:rPr>
           <w:lang w:val="en-US"/>
         </w:rPr>
-        <w:t>The System shows a map of the available and not available computers</w:t>
-      </w:r>
+        <w:t>FOREACH available informatics rooms in the selected hour</w:t>
+      </w:r>
+    </w:p>
+    <w:p>
+      <w:pPr>
+        <w:pStyle w:val="Paragrafoelenco"/>
+        <w:numPr>
+          <w:ilvl w:val="2"/>
+          <w:numId w:val="4"/>
+        </w:numPr>
+        <w:rPr>
+          <w:lang w:val="en-US"/>
+        </w:rPr>
+      </w:pPr>
+      <w:r>
+        <w:rPr>
+          <w:lang w:val="en-US"/>
+        </w:rPr>
+        <w:t>The System shows the name of the room</w:t>
+      </w:r>
+    </w:p>
+    <w:p>
+      <w:pPr>
+        <w:pStyle w:val="Paragrafoelenco"/>
+        <w:numPr>
+          <w:ilvl w:val="2"/>
+          <w:numId w:val="4"/>
+        </w:numPr>
+        <w:rPr>
+          <w:lang w:val="en-US"/>
+        </w:rPr>
+      </w:pPr>
+      <w:r>
+        <w:rPr>
+          <w:lang w:val="en-US"/>
+        </w:rPr>
+        <w:t>The System shows how many computers are available in the room</w:t>
+      </w:r>
+    </w:p>
+    <w:p>
+      <w:pPr>
+        <w:pStyle w:val="Paragrafoelenco"/>
+        <w:numPr>
+          <w:ilvl w:val="2"/>
+          <w:numId w:val="4"/>
+        </w:numPr>
+        <w:rPr>
+          <w:lang w:val="en-US"/>
+        </w:rPr>
+      </w:pPr>
+      <w:r>
+        <w:rPr>
+          <w:lang w:val="en-US"/>
+        </w:rPr>
+        <w:t>The System shows how many computer are already booked in the room</w:t>
+      </w:r>
+    </w:p>
+    <w:p>
+      <w:pPr>
+        <w:ind w:left="1980"/>
+        <w:rPr>
+          <w:lang w:val="en-US"/>
+        </w:rPr>
+      </w:pPr>
     </w:p>
     <w:p>
       <w:pPr>
@@ -2535,11 +2441,12 @@
           <w:noProof/>
           <w:lang w:eastAsia="it-IT"/>
         </w:rPr>
+        <w:lastRenderedPageBreak/>
         <w:drawing>
-          <wp:inline distT="0" distB="0" distL="0" distR="0" wp14:anchorId="496CCC8B" wp14:editId="6DEFDF16">
+          <wp:inline distT="0" distB="0" distL="0" distR="0" wp14:anchorId="0A04735A" wp14:editId="67C9F299">
             <wp:extent cx="4433570" cy="2509520"/>
             <wp:effectExtent l="0" t="0" r="5080" b="5080"/>
-            <wp:docPr id="5" name="Immagine 5" descr="C:\Users\User\AppData\Local\Microsoft\Windows\INetCache\Content.Word\4.png"/>
+            <wp:docPr id="4" name="Immagine 4" descr="C:\Users\User\AppData\Local\Microsoft\Windows\INetCache\Content.Word\3.png"/>
             <wp:cNvGraphicFramePr>
               <a:graphicFrameLocks xmlns:a="http://schemas.openxmlformats.org/drawingml/2006/main" noChangeAspect="1"/>
             </wp:cNvGraphicFramePr>
@@ -2547,7 +2454,7 @@
               <a:graphicData uri="http://schemas.openxmlformats.org/drawingml/2006/picture">
                 <pic:pic xmlns:pic="http://schemas.openxmlformats.org/drawingml/2006/picture">
                   <pic:nvPicPr>
-                    <pic:cNvPr id="0" name="Picture 32" descr="C:\Users\User\AppData\Local\Microsoft\Windows\INetCache\Content.Word\4.png"/>
+                    <pic:cNvPr id="0" name="Picture 30" descr="C:\Users\User\AppData\Local\Microsoft\Windows\INetCache\Content.Word\3.png"/>
                     <pic:cNvPicPr>
                       <a:picLocks noChangeAspect="1" noChangeArrowheads="1"/>
                     </pic:cNvPicPr>
@@ -2600,7 +2507,7 @@
         <w:rPr>
           <w:lang w:val="en-US"/>
         </w:rPr>
-        <w:t>IF the User clicks on BOOK button</w:t>
+        <w:t>IF the Users clicks on a room</w:t>
       </w:r>
     </w:p>
     <w:p>
@@ -2618,6 +2525,104 @@
         <w:rPr>
           <w:lang w:val="en-US"/>
         </w:rPr>
+        <w:t>The System shows a map of the available and not available computers</w:t>
+      </w:r>
+    </w:p>
+    <w:p>
+      <w:pPr>
+        <w:jc w:val="center"/>
+        <w:rPr>
+          <w:lang w:val="en-US"/>
+        </w:rPr>
+      </w:pPr>
+      <w:r>
+        <w:rPr>
+          <w:noProof/>
+          <w:lang w:eastAsia="it-IT"/>
+        </w:rPr>
+        <w:drawing>
+          <wp:inline distT="0" distB="0" distL="0" distR="0" wp14:anchorId="496CCC8B" wp14:editId="6DEFDF16">
+            <wp:extent cx="4433570" cy="2509520"/>
+            <wp:effectExtent l="0" t="0" r="5080" b="5080"/>
+            <wp:docPr id="5" name="Immagine 5" descr="C:\Users\User\AppData\Local\Microsoft\Windows\INetCache\Content.Word\4.png"/>
+            <wp:cNvGraphicFramePr>
+              <a:graphicFrameLocks xmlns:a="http://schemas.openxmlformats.org/drawingml/2006/main" noChangeAspect="1"/>
+            </wp:cNvGraphicFramePr>
+            <a:graphic xmlns:a="http://schemas.openxmlformats.org/drawingml/2006/main">
+              <a:graphicData uri="http://schemas.openxmlformats.org/drawingml/2006/picture">
+                <pic:pic xmlns:pic="http://schemas.openxmlformats.org/drawingml/2006/picture">
+                  <pic:nvPicPr>
+                    <pic:cNvPr id="0" name="Picture 32" descr="C:\Users\User\AppData\Local\Microsoft\Windows\INetCache\Content.Word\4.png"/>
+                    <pic:cNvPicPr>
+                      <a:picLocks noChangeAspect="1" noChangeArrowheads="1"/>
+                    </pic:cNvPicPr>
+                  </pic:nvPicPr>
+                  <pic:blipFill>
+                    <a:blip r:embed="rId12" cstate="print">
+                      <a:extLst>
+                        <a:ext uri="{28A0092B-C50C-407E-A947-70E740481C1C}">
+                          <a14:useLocalDpi xmlns:a14="http://schemas.microsoft.com/office/drawing/2010/main" val="0"/>
+                        </a:ext>
+                      </a:extLst>
+                    </a:blip>
+                    <a:srcRect/>
+                    <a:stretch>
+                      <a:fillRect/>
+                    </a:stretch>
+                  </pic:blipFill>
+                  <pic:spPr bwMode="auto">
+                    <a:xfrm>
+                      <a:off x="0" y="0"/>
+                      <a:ext cx="4433570" cy="2509520"/>
+                    </a:xfrm>
+                    <a:prstGeom prst="rect">
+                      <a:avLst/>
+                    </a:prstGeom>
+                    <a:noFill/>
+                    <a:ln>
+                      <a:noFill/>
+                    </a:ln>
+                  </pic:spPr>
+                </pic:pic>
+              </a:graphicData>
+            </a:graphic>
+          </wp:inline>
+        </w:drawing>
+      </w:r>
+    </w:p>
+    <w:p>
+      <w:pPr>
+        <w:pStyle w:val="Paragrafoelenco"/>
+        <w:numPr>
+          <w:ilvl w:val="0"/>
+          <w:numId w:val="4"/>
+        </w:numPr>
+        <w:rPr>
+          <w:lang w:val="en-US"/>
+        </w:rPr>
+      </w:pPr>
+      <w:r>
+        <w:rPr>
+          <w:lang w:val="en-US"/>
+        </w:rPr>
+        <w:t>IF the User clicks on BOOK button</w:t>
+      </w:r>
+    </w:p>
+    <w:p>
+      <w:pPr>
+        <w:pStyle w:val="Paragrafoelenco"/>
+        <w:numPr>
+          <w:ilvl w:val="1"/>
+          <w:numId w:val="4"/>
+        </w:numPr>
+        <w:rPr>
+          <w:lang w:val="en-US"/>
+        </w:rPr>
+      </w:pPr>
+      <w:r>
+        <w:rPr>
+          <w:lang w:val="en-US"/>
+        </w:rPr>
         <w:t>The System reserves a computer for the user</w:t>
       </w:r>
     </w:p>
@@ -2634,7 +2639,7 @@
         </w:rPr>
         <w:br w:type="page"/>
       </w:r>
-      <w:bookmarkStart w:id="5" w:name="_Toc21803457"/>
+      <w:bookmarkStart w:id="4" w:name="_Toc21803457"/>
       <w:r>
         <w:rPr>
           <w:lang w:val="en-US"/>
@@ -2642,7 +2647,7 @@
         <w:lastRenderedPageBreak/>
         <w:t>ER diagram</w:t>
       </w:r>
-      <w:bookmarkEnd w:id="5"/>
+      <w:bookmarkEnd w:id="4"/>
     </w:p>
     <w:p>
       <w:pPr>
@@ -2682,7 +2687,7 @@
             <o:lock v:ext="edit" aspectratio="t"/>
           </v:shapetype>
           <v:shape id="_x0000_i1025" type="#_x0000_t75" style="width:481.5pt;height:2in">
-            <v:imagedata r:id="rId12" o:title="ER_task0"/>
+            <v:imagedata r:id="rId13" o:title="ER_task0"/>
           </v:shape>
         </w:pict>
       </w:r>
@@ -2694,14 +2699,14 @@
           <w:lang w:val="en-US"/>
         </w:rPr>
       </w:pPr>
-      <w:bookmarkStart w:id="6" w:name="_Toc21803458"/>
+      <w:bookmarkStart w:id="5" w:name="_Toc21803458"/>
       <w:r>
         <w:rPr>
           <w:lang w:val="en-US"/>
         </w:rPr>
         <w:t>Entities:</w:t>
       </w:r>
-      <w:bookmarkEnd w:id="6"/>
+      <w:bookmarkEnd w:id="5"/>
     </w:p>
     <w:p>
       <w:pPr>
@@ -2846,14 +2851,14 @@
           <w:lang w:val="en-US"/>
         </w:rPr>
       </w:pPr>
-      <w:bookmarkStart w:id="7" w:name="_Toc21803459"/>
+      <w:bookmarkStart w:id="6" w:name="_Toc21803459"/>
       <w:r>
         <w:rPr>
           <w:lang w:val="en-US"/>
         </w:rPr>
         <w:t>Relations:</w:t>
       </w:r>
-      <w:bookmarkEnd w:id="7"/>
+      <w:bookmarkEnd w:id="6"/>
     </w:p>
     <w:p>
       <w:pPr>
@@ -2990,7 +2995,7 @@
           <w:lang w:val="en-US"/>
         </w:rPr>
       </w:pPr>
-      <w:bookmarkStart w:id="8" w:name="_Toc21803460"/>
+      <w:bookmarkStart w:id="7" w:name="_Toc21803460"/>
       <w:r>
         <w:rPr>
           <w:lang w:val="en-US"/>
@@ -2998,7 +3003,7 @@
         <w:lastRenderedPageBreak/>
         <w:t>Tables</w:t>
       </w:r>
-      <w:bookmarkEnd w:id="8"/>
+      <w:bookmarkEnd w:id="7"/>
     </w:p>
     <w:p>
       <w:pPr>
@@ -3135,7 +3140,21 @@
         <w:rPr>
           <w:lang w:val="en-US" w:eastAsia="it-IT"/>
         </w:rPr>
-        <w:t>Matriculation Number (integer): it’s the student’s university id.</w:t>
+        <w:t xml:space="preserve">Matriculation Number (integer): </w:t>
+      </w:r>
+      <w:proofErr w:type="gramStart"/>
+      <w:r>
+        <w:rPr>
+          <w:lang w:val="en-US" w:eastAsia="it-IT"/>
+        </w:rPr>
+        <w:t>it’s</w:t>
+      </w:r>
+      <w:proofErr w:type="gramEnd"/>
+      <w:r>
+        <w:rPr>
+          <w:lang w:val="en-US" w:eastAsia="it-IT"/>
+        </w:rPr>
+        <w:t xml:space="preserve"> the student’s university id.</w:t>
       </w:r>
     </w:p>
     <w:p>
@@ -3439,7 +3458,21 @@
         <w:rPr>
           <w:lang w:val="en-US" w:eastAsia="it-IT"/>
         </w:rPr>
-        <w:t xml:space="preserve"> it’s the room in which the reserved PC is located.</w:t>
+        <w:t xml:space="preserve"> </w:t>
+      </w:r>
+      <w:proofErr w:type="gramStart"/>
+      <w:r>
+        <w:rPr>
+          <w:lang w:val="en-US" w:eastAsia="it-IT"/>
+        </w:rPr>
+        <w:t>it’s the room in which the reserved PC is located</w:t>
+      </w:r>
+      <w:proofErr w:type="gramEnd"/>
+      <w:r>
+        <w:rPr>
+          <w:lang w:val="en-US" w:eastAsia="it-IT"/>
+        </w:rPr>
+        <w:t>.</w:t>
       </w:r>
     </w:p>
     <w:p>
@@ -3568,7 +3601,21 @@
         <w:rPr>
           <w:lang w:val="en-US" w:eastAsia="it-IT"/>
         </w:rPr>
-        <w:t xml:space="preserve"> it’s the name of the room in which the PC is located.</w:t>
+        <w:t xml:space="preserve"> </w:t>
+      </w:r>
+      <w:proofErr w:type="gramStart"/>
+      <w:r>
+        <w:rPr>
+          <w:lang w:val="en-US" w:eastAsia="it-IT"/>
+        </w:rPr>
+        <w:t>it’s</w:t>
+      </w:r>
+      <w:proofErr w:type="gramEnd"/>
+      <w:r>
+        <w:rPr>
+          <w:lang w:val="en-US" w:eastAsia="it-IT"/>
+        </w:rPr>
+        <w:t xml:space="preserve"> the name of the room in which the PC is located.</w:t>
       </w:r>
     </w:p>
     <w:p>
@@ -3718,7 +3765,21 @@
         <w:rPr>
           <w:lang w:val="en-US" w:eastAsia="it-IT"/>
         </w:rPr>
-        <w:t xml:space="preserve"> it represents how many rows the room is divided in.</w:t>
+        <w:t xml:space="preserve"> it represents how many rows the room </w:t>
+      </w:r>
+      <w:proofErr w:type="gramStart"/>
+      <w:r>
+        <w:rPr>
+          <w:lang w:val="en-US" w:eastAsia="it-IT"/>
+        </w:rPr>
+        <w:t>is divided</w:t>
+      </w:r>
+      <w:proofErr w:type="gramEnd"/>
+      <w:r>
+        <w:rPr>
+          <w:lang w:val="en-US" w:eastAsia="it-IT"/>
+        </w:rPr>
+        <w:t xml:space="preserve"> in.</w:t>
       </w:r>
     </w:p>
     <w:p>
@@ -3751,7 +3812,7 @@
           <w:lang w:val="en-US"/>
         </w:rPr>
       </w:pPr>
-      <w:bookmarkStart w:id="9" w:name="_Toc21803461"/>
+      <w:bookmarkStart w:id="8" w:name="_Toc21803461"/>
       <w:r>
         <w:rPr>
           <w:lang w:val="en-US"/>
@@ -3759,8 +3820,814 @@
         <w:lastRenderedPageBreak/>
         <w:t>UML Diagram</w:t>
       </w:r>
+      <w:bookmarkEnd w:id="8"/>
+      <w:r>
+        <w:rPr>
+          <w:lang w:val="en-US"/>
+        </w:rPr>
+        <w:pict w14:anchorId="03338E79">
+          <v:shape id="_x0000_i1026" type="#_x0000_t75" style="width:481.5pt;height:477pt">
+            <v:imagedata r:id="rId14" o:title="UML"/>
+          </v:shape>
+        </w:pict>
+      </w:r>
+    </w:p>
+    <w:p>
+      <w:pPr>
+        <w:spacing w:line="259" w:lineRule="auto"/>
+        <w:rPr>
+          <w:rFonts w:asciiTheme="majorHAnsi" w:eastAsiaTheme="majorEastAsia" w:hAnsiTheme="majorHAnsi" w:cstheme="majorBidi"/>
+          <w:color w:val="2E74B5" w:themeColor="accent1" w:themeShade="BF"/>
+          <w:sz w:val="28"/>
+          <w:szCs w:val="26"/>
+          <w:lang w:val="en-US"/>
+        </w:rPr>
+      </w:pPr>
+      <w:r>
+        <w:rPr>
+          <w:lang w:val="en-US"/>
+        </w:rPr>
+        <w:br w:type="page"/>
+      </w:r>
+    </w:p>
+    <w:p>
+      <w:pPr>
+        <w:pStyle w:val="Titolo2"/>
+        <w:rPr>
+          <w:lang w:val="en-US"/>
+        </w:rPr>
+      </w:pPr>
+      <w:bookmarkStart w:id="9" w:name="_Toc21803462"/>
+      <w:r>
+        <w:rPr>
+          <w:lang w:val="en-US"/>
+        </w:rPr>
+        <w:lastRenderedPageBreak/>
+        <w:t>Classes</w:t>
+      </w:r>
       <w:bookmarkEnd w:id="9"/>
     </w:p>
+    <w:tbl>
+      <w:tblPr>
+        <w:tblStyle w:val="Tabellagriglia4-colore1"/>
+        <w:tblW w:w="0" w:type="auto"/>
+        <w:tblLook w:val="04A0" w:firstRow="1" w:lastRow="0" w:firstColumn="1" w:lastColumn="0" w:noHBand="0" w:noVBand="1"/>
+      </w:tblPr>
+      <w:tblGrid>
+        <w:gridCol w:w="889"/>
+        <w:gridCol w:w="2369"/>
+        <w:gridCol w:w="6370"/>
+      </w:tblGrid>
+      <w:tr>
+        <w:trPr>
+          <w:cnfStyle w:val="100000000000" w:firstRow="1" w:lastRow="0" w:firstColumn="0" w:lastColumn="0" w:oddVBand="0" w:evenVBand="0" w:oddHBand="0" w:evenHBand="0" w:firstRowFirstColumn="0" w:firstRowLastColumn="0" w:lastRowFirstColumn="0" w:lastRowLastColumn="0"/>
+        </w:trPr>
+        <w:tc>
+          <w:tcPr>
+            <w:cnfStyle w:val="001000000000" w:firstRow="0" w:lastRow="0" w:firstColumn="1" w:lastColumn="0" w:oddVBand="0" w:evenVBand="0" w:oddHBand="0" w:evenHBand="0" w:firstRowFirstColumn="0" w:firstRowLastColumn="0" w:lastRowFirstColumn="0" w:lastRowLastColumn="0"/>
+            <w:tcW w:w="2689" w:type="dxa"/>
+            <w:gridSpan w:val="2"/>
+            <w:shd w:val="clear" w:color="auto" w:fill="2E74B5" w:themeFill="accent1" w:themeFillShade="BF"/>
+          </w:tcPr>
+          <w:p>
+            <w:pPr>
+              <w:spacing w:before="120" w:after="120"/>
+              <w:jc w:val="center"/>
+              <w:rPr>
+                <w:lang w:val="en-US"/>
+              </w:rPr>
+            </w:pPr>
+            <w:r>
+              <w:rPr>
+                <w:lang w:val="en-US"/>
+              </w:rPr>
+              <w:t>CLASS NAME</w:t>
+            </w:r>
+          </w:p>
+        </w:tc>
+        <w:tc>
+          <w:tcPr>
+            <w:tcW w:w="6939" w:type="dxa"/>
+            <w:shd w:val="clear" w:color="auto" w:fill="2E74B5" w:themeFill="accent1" w:themeFillShade="BF"/>
+          </w:tcPr>
+          <w:p>
+            <w:pPr>
+              <w:spacing w:before="120" w:after="120"/>
+              <w:cnfStyle w:val="100000000000" w:firstRow="1" w:lastRow="0" w:firstColumn="0" w:lastColumn="0" w:oddVBand="0" w:evenVBand="0" w:oddHBand="0" w:evenHBand="0" w:firstRowFirstColumn="0" w:firstRowLastColumn="0" w:lastRowFirstColumn="0" w:lastRowLastColumn="0"/>
+              <w:rPr>
+                <w:lang w:val="en-US"/>
+              </w:rPr>
+            </w:pPr>
+            <w:r>
+              <w:rPr>
+                <w:lang w:val="en-US"/>
+              </w:rPr>
+              <w:t>DESCRIPTION</w:t>
+            </w:r>
+          </w:p>
+        </w:tc>
+      </w:tr>
+      <w:tr>
+        <w:trPr>
+          <w:cnfStyle w:val="000000100000" w:firstRow="0" w:lastRow="0" w:firstColumn="0" w:lastColumn="0" w:oddVBand="0" w:evenVBand="0" w:oddHBand="1" w:evenHBand="0" w:firstRowFirstColumn="0" w:firstRowLastColumn="0" w:lastRowFirstColumn="0" w:lastRowLastColumn="0"/>
+        </w:trPr>
+        <w:tc>
+          <w:tcPr>
+            <w:cnfStyle w:val="001000000000" w:firstRow="0" w:lastRow="0" w:firstColumn="1" w:lastColumn="0" w:oddVBand="0" w:evenVBand="0" w:oddHBand="0" w:evenHBand="0" w:firstRowFirstColumn="0" w:firstRowLastColumn="0" w:lastRowFirstColumn="0" w:lastRowLastColumn="0"/>
+            <w:tcW w:w="902" w:type="dxa"/>
+            <w:vMerge w:val="restart"/>
+            <w:shd w:val="clear" w:color="auto" w:fill="5B9BD5" w:themeFill="accent1"/>
+            <w:textDirection w:val="btLr"/>
+            <w:vAlign w:val="center"/>
+          </w:tcPr>
+          <w:p>
+            <w:pPr>
+              <w:spacing w:before="120"/>
+              <w:ind w:left="113" w:right="113"/>
+              <w:jc w:val="center"/>
+              <w:rPr>
+                <w:color w:val="FFFFFF" w:themeColor="background1"/>
+                <w:lang w:val="en-US"/>
+              </w:rPr>
+            </w:pPr>
+            <w:r>
+              <w:rPr>
+                <w:color w:val="FFFFFF" w:themeColor="background1"/>
+                <w:lang w:val="en-US"/>
+              </w:rPr>
+              <w:t>FRONT-END CLASSES</w:t>
+            </w:r>
+          </w:p>
+        </w:tc>
+        <w:tc>
+          <w:tcPr>
+            <w:tcW w:w="1787" w:type="dxa"/>
+            <w:vAlign w:val="center"/>
+          </w:tcPr>
+          <w:p>
+            <w:pPr>
+              <w:spacing w:before="120" w:after="120"/>
+              <w:jc w:val="center"/>
+              <w:cnfStyle w:val="000000100000" w:firstRow="0" w:lastRow="0" w:firstColumn="0" w:lastColumn="0" w:oddVBand="0" w:evenVBand="0" w:oddHBand="1" w:evenHBand="0" w:firstRowFirstColumn="0" w:firstRowLastColumn="0" w:lastRowFirstColumn="0" w:lastRowLastColumn="0"/>
+              <w:rPr>
+                <w:b/>
+                <w:lang w:val="en-US"/>
+              </w:rPr>
+            </w:pPr>
+            <w:r>
+              <w:rPr>
+                <w:b/>
+                <w:lang w:val="en-US"/>
+              </w:rPr>
+              <w:t>BookingService</w:t>
+            </w:r>
+          </w:p>
+        </w:tc>
+        <w:tc>
+          <w:tcPr>
+            <w:tcW w:w="6939" w:type="dxa"/>
+            <w:vAlign w:val="center"/>
+          </w:tcPr>
+          <w:p>
+            <w:pPr>
+              <w:spacing w:before="120" w:after="120"/>
+              <w:cnfStyle w:val="000000100000" w:firstRow="0" w:lastRow="0" w:firstColumn="0" w:lastColumn="0" w:oddVBand="0" w:evenVBand="0" w:oddHBand="1" w:evenHBand="0" w:firstRowFirstColumn="0" w:firstRowLastColumn="0" w:lastRowFirstColumn="0" w:lastRowLastColumn="0"/>
+              <w:rPr>
+                <w:lang w:val="en-US"/>
+              </w:rPr>
+            </w:pPr>
+            <w:r>
+              <w:rPr>
+                <w:lang w:val="en-US"/>
+              </w:rPr>
+              <w:t>It is</w:t>
+            </w:r>
+            <w:r>
+              <w:rPr>
+                <w:lang w:val="en-US"/>
+              </w:rPr>
+              <w:t xml:space="preserve"> </w:t>
+            </w:r>
+            <w:r>
+              <w:rPr>
+                <w:lang w:val="en-US"/>
+              </w:rPr>
+              <w:t>the</w:t>
+            </w:r>
+            <w:r>
+              <w:rPr>
+                <w:lang w:val="en-US"/>
+              </w:rPr>
+              <w:t xml:space="preserve"> main class of the application. </w:t>
+            </w:r>
+            <w:r>
+              <w:rPr>
+                <w:lang w:val="en-US"/>
+              </w:rPr>
+              <w:t xml:space="preserve">It displays the GUI and </w:t>
+            </w:r>
+            <w:r>
+              <w:rPr>
+                <w:lang w:val="en-US"/>
+              </w:rPr>
+              <w:t>contains</w:t>
+            </w:r>
+            <w:r>
+              <w:rPr>
+                <w:lang w:val="en-US"/>
+              </w:rPr>
+              <w:t xml:space="preserve"> the methods for the event handlers</w:t>
+            </w:r>
+          </w:p>
+        </w:tc>
+      </w:tr>
+      <w:tr>
+        <w:tc>
+          <w:tcPr>
+            <w:cnfStyle w:val="001000000000" w:firstRow="0" w:lastRow="0" w:firstColumn="1" w:lastColumn="0" w:oddVBand="0" w:evenVBand="0" w:oddHBand="0" w:evenHBand="0" w:firstRowFirstColumn="0" w:firstRowLastColumn="0" w:lastRowFirstColumn="0" w:lastRowLastColumn="0"/>
+            <w:tcW w:w="902" w:type="dxa"/>
+            <w:vMerge/>
+            <w:shd w:val="clear" w:color="auto" w:fill="5B9BD5" w:themeFill="accent1"/>
+          </w:tcPr>
+          <w:p>
+            <w:pPr>
+              <w:spacing w:before="120"/>
+              <w:jc w:val="center"/>
+              <w:rPr>
+                <w:color w:val="FFFFFF" w:themeColor="background1"/>
+                <w:lang w:val="en-US"/>
+              </w:rPr>
+            </w:pPr>
+          </w:p>
+        </w:tc>
+        <w:tc>
+          <w:tcPr>
+            <w:tcW w:w="1787" w:type="dxa"/>
+            <w:vAlign w:val="center"/>
+          </w:tcPr>
+          <w:p>
+            <w:pPr>
+              <w:spacing w:before="120" w:after="120"/>
+              <w:jc w:val="center"/>
+              <w:cnfStyle w:val="000000000000" w:firstRow="0" w:lastRow="0" w:firstColumn="0" w:lastColumn="0" w:oddVBand="0" w:evenVBand="0" w:oddHBand="0" w:evenHBand="0" w:firstRowFirstColumn="0" w:firstRowLastColumn="0" w:lastRowFirstColumn="0" w:lastRowLastColumn="0"/>
+              <w:rPr>
+                <w:b/>
+                <w:lang w:val="en-US"/>
+              </w:rPr>
+            </w:pPr>
+            <w:proofErr w:type="spellStart"/>
+            <w:r>
+              <w:rPr>
+                <w:b/>
+                <w:lang w:val="en-US"/>
+              </w:rPr>
+              <w:t>PCIcon</w:t>
+            </w:r>
+            <w:proofErr w:type="spellEnd"/>
+          </w:p>
+        </w:tc>
+        <w:tc>
+          <w:tcPr>
+            <w:tcW w:w="6939" w:type="dxa"/>
+            <w:vAlign w:val="center"/>
+          </w:tcPr>
+          <w:p>
+            <w:pPr>
+              <w:spacing w:before="120" w:after="120"/>
+              <w:cnfStyle w:val="000000000000" w:firstRow="0" w:lastRow="0" w:firstColumn="0" w:lastColumn="0" w:oddVBand="0" w:evenVBand="0" w:oddHBand="0" w:evenHBand="0" w:firstRowFirstColumn="0" w:firstRowLastColumn="0" w:lastRowFirstColumn="0" w:lastRowLastColumn="0"/>
+              <w:rPr>
+                <w:lang w:val="en-US"/>
+              </w:rPr>
+            </w:pPr>
+            <w:r>
+              <w:rPr>
+                <w:lang w:val="en-US"/>
+              </w:rPr>
+              <w:t>It represents each pc position in the map of a room</w:t>
+            </w:r>
+          </w:p>
+        </w:tc>
+      </w:tr>
+      <w:tr>
+        <w:trPr>
+          <w:cnfStyle w:val="000000100000" w:firstRow="0" w:lastRow="0" w:firstColumn="0" w:lastColumn="0" w:oddVBand="0" w:evenVBand="0" w:oddHBand="1" w:evenHBand="0" w:firstRowFirstColumn="0" w:firstRowLastColumn="0" w:lastRowFirstColumn="0" w:lastRowLastColumn="0"/>
+        </w:trPr>
+        <w:tc>
+          <w:tcPr>
+            <w:cnfStyle w:val="001000000000" w:firstRow="0" w:lastRow="0" w:firstColumn="1" w:lastColumn="0" w:oddVBand="0" w:evenVBand="0" w:oddHBand="0" w:evenHBand="0" w:firstRowFirstColumn="0" w:firstRowLastColumn="0" w:lastRowFirstColumn="0" w:lastRowLastColumn="0"/>
+            <w:tcW w:w="902" w:type="dxa"/>
+            <w:vMerge/>
+            <w:shd w:val="clear" w:color="auto" w:fill="5B9BD5" w:themeFill="accent1"/>
+          </w:tcPr>
+          <w:p>
+            <w:pPr>
+              <w:spacing w:before="120"/>
+              <w:jc w:val="center"/>
+              <w:rPr>
+                <w:color w:val="FFFFFF" w:themeColor="background1"/>
+                <w:lang w:val="en-US"/>
+              </w:rPr>
+            </w:pPr>
+          </w:p>
+        </w:tc>
+        <w:tc>
+          <w:tcPr>
+            <w:tcW w:w="1787" w:type="dxa"/>
+            <w:vAlign w:val="center"/>
+          </w:tcPr>
+          <w:p>
+            <w:pPr>
+              <w:spacing w:before="120" w:after="120"/>
+              <w:jc w:val="center"/>
+              <w:cnfStyle w:val="000000100000" w:firstRow="0" w:lastRow="0" w:firstColumn="0" w:lastColumn="0" w:oddVBand="0" w:evenVBand="0" w:oddHBand="1" w:evenHBand="0" w:firstRowFirstColumn="0" w:firstRowLastColumn="0" w:lastRowFirstColumn="0" w:lastRowLastColumn="0"/>
+              <w:rPr>
+                <w:b/>
+                <w:lang w:val="en-US"/>
+              </w:rPr>
+            </w:pPr>
+            <w:proofErr w:type="spellStart"/>
+            <w:r>
+              <w:rPr>
+                <w:b/>
+                <w:lang w:val="en-US"/>
+              </w:rPr>
+              <w:t>TableAvailableRooms</w:t>
+            </w:r>
+            <w:proofErr w:type="spellEnd"/>
+          </w:p>
+        </w:tc>
+        <w:tc>
+          <w:tcPr>
+            <w:tcW w:w="6939" w:type="dxa"/>
+            <w:vAlign w:val="center"/>
+          </w:tcPr>
+          <w:p>
+            <w:pPr>
+              <w:spacing w:before="120" w:after="120"/>
+              <w:cnfStyle w:val="000000100000" w:firstRow="0" w:lastRow="0" w:firstColumn="0" w:lastColumn="0" w:oddVBand="0" w:evenVBand="0" w:oddHBand="1" w:evenHBand="0" w:firstRowFirstColumn="0" w:firstRowLastColumn="0" w:lastRowFirstColumn="0" w:lastRowLastColumn="0"/>
+              <w:rPr>
+                <w:lang w:val="en-US"/>
+              </w:rPr>
+            </w:pPr>
+            <w:r>
+              <w:rPr>
+                <w:lang w:val="en-US"/>
+              </w:rPr>
+              <w:t xml:space="preserve">It </w:t>
+            </w:r>
+            <w:r>
+              <w:rPr>
+                <w:lang w:val="en-US"/>
+              </w:rPr>
+              <w:t>contain the methods to show</w:t>
+            </w:r>
+            <w:r>
+              <w:rPr>
+                <w:lang w:val="en-US"/>
+              </w:rPr>
+              <w:t xml:space="preserve"> to the user the status of each room in the campus</w:t>
+            </w:r>
+          </w:p>
+        </w:tc>
+      </w:tr>
+      <w:tr>
+        <w:tc>
+          <w:tcPr>
+            <w:cnfStyle w:val="001000000000" w:firstRow="0" w:lastRow="0" w:firstColumn="1" w:lastColumn="0" w:oddVBand="0" w:evenVBand="0" w:oddHBand="0" w:evenHBand="0" w:firstRowFirstColumn="0" w:firstRowLastColumn="0" w:lastRowFirstColumn="0" w:lastRowLastColumn="0"/>
+            <w:tcW w:w="902" w:type="dxa"/>
+            <w:vMerge/>
+            <w:shd w:val="clear" w:color="auto" w:fill="5B9BD5" w:themeFill="accent1"/>
+          </w:tcPr>
+          <w:p>
+            <w:pPr>
+              <w:spacing w:before="120"/>
+              <w:jc w:val="center"/>
+              <w:rPr>
+                <w:color w:val="FFFFFF" w:themeColor="background1"/>
+                <w:lang w:val="en-US"/>
+              </w:rPr>
+            </w:pPr>
+          </w:p>
+        </w:tc>
+        <w:tc>
+          <w:tcPr>
+            <w:tcW w:w="1787" w:type="dxa"/>
+            <w:vAlign w:val="center"/>
+          </w:tcPr>
+          <w:p>
+            <w:pPr>
+              <w:spacing w:before="120" w:after="120"/>
+              <w:jc w:val="center"/>
+              <w:cnfStyle w:val="000000000000" w:firstRow="0" w:lastRow="0" w:firstColumn="0" w:lastColumn="0" w:oddVBand="0" w:evenVBand="0" w:oddHBand="0" w:evenHBand="0" w:firstRowFirstColumn="0" w:firstRowLastColumn="0" w:lastRowFirstColumn="0" w:lastRowLastColumn="0"/>
+              <w:rPr>
+                <w:b/>
+                <w:lang w:val="en-US"/>
+              </w:rPr>
+            </w:pPr>
+            <w:proofErr w:type="spellStart"/>
+            <w:r>
+              <w:rPr>
+                <w:b/>
+                <w:lang w:val="en-US"/>
+              </w:rPr>
+              <w:t>TableResevations</w:t>
+            </w:r>
+            <w:proofErr w:type="spellEnd"/>
+          </w:p>
+        </w:tc>
+        <w:tc>
+          <w:tcPr>
+            <w:tcW w:w="6939" w:type="dxa"/>
+            <w:vAlign w:val="center"/>
+          </w:tcPr>
+          <w:p>
+            <w:pPr>
+              <w:spacing w:before="120" w:after="120"/>
+              <w:cnfStyle w:val="000000000000" w:firstRow="0" w:lastRow="0" w:firstColumn="0" w:lastColumn="0" w:oddVBand="0" w:evenVBand="0" w:oddHBand="0" w:evenHBand="0" w:firstRowFirstColumn="0" w:firstRowLastColumn="0" w:lastRowFirstColumn="0" w:lastRowLastColumn="0"/>
+              <w:rPr>
+                <w:lang w:val="en-US"/>
+              </w:rPr>
+            </w:pPr>
+            <w:r>
+              <w:rPr>
+                <w:lang w:val="en-US"/>
+              </w:rPr>
+              <w:t xml:space="preserve">It contain the methods </w:t>
+            </w:r>
+            <w:r>
+              <w:rPr>
+                <w:lang w:val="en-US"/>
+              </w:rPr>
+              <w:t>to</w:t>
+            </w:r>
+            <w:r>
+              <w:rPr>
+                <w:lang w:val="en-US"/>
+              </w:rPr>
+              <w:t xml:space="preserve"> </w:t>
+            </w:r>
+            <w:r>
+              <w:rPr>
+                <w:lang w:val="en-US"/>
+              </w:rPr>
+              <w:t xml:space="preserve">show </w:t>
+            </w:r>
+            <w:r>
+              <w:rPr>
+                <w:lang w:val="en-US"/>
+              </w:rPr>
+              <w:t>each future reservation made by the user</w:t>
+            </w:r>
+          </w:p>
+        </w:tc>
+      </w:tr>
+      <w:tr>
+        <w:trPr>
+          <w:cnfStyle w:val="000000100000" w:firstRow="0" w:lastRow="0" w:firstColumn="0" w:lastColumn="0" w:oddVBand="0" w:evenVBand="0" w:oddHBand="1" w:evenHBand="0" w:firstRowFirstColumn="0" w:firstRowLastColumn="0" w:lastRowFirstColumn="0" w:lastRowLastColumn="0"/>
+        </w:trPr>
+        <w:tc>
+          <w:tcPr>
+            <w:cnfStyle w:val="001000000000" w:firstRow="0" w:lastRow="0" w:firstColumn="1" w:lastColumn="0" w:oddVBand="0" w:evenVBand="0" w:oddHBand="0" w:evenHBand="0" w:firstRowFirstColumn="0" w:firstRowLastColumn="0" w:lastRowFirstColumn="0" w:lastRowLastColumn="0"/>
+            <w:tcW w:w="902" w:type="dxa"/>
+            <w:vMerge w:val="restart"/>
+            <w:shd w:val="clear" w:color="auto" w:fill="5B9BD5" w:themeFill="accent1"/>
+            <w:textDirection w:val="btLr"/>
+            <w:vAlign w:val="center"/>
+          </w:tcPr>
+          <w:p>
+            <w:pPr>
+              <w:spacing w:before="120"/>
+              <w:ind w:left="113" w:right="113"/>
+              <w:jc w:val="center"/>
+              <w:rPr>
+                <w:color w:val="FFFFFF" w:themeColor="background1"/>
+                <w:lang w:val="en-US"/>
+              </w:rPr>
+            </w:pPr>
+            <w:r>
+              <w:rPr>
+                <w:color w:val="FFFFFF" w:themeColor="background1"/>
+                <w:lang w:val="en-US"/>
+              </w:rPr>
+              <w:t>BACK-END CLASSES</w:t>
+            </w:r>
+          </w:p>
+        </w:tc>
+        <w:tc>
+          <w:tcPr>
+            <w:tcW w:w="1787" w:type="dxa"/>
+            <w:vAlign w:val="center"/>
+          </w:tcPr>
+          <w:p>
+            <w:pPr>
+              <w:spacing w:before="120" w:after="120"/>
+              <w:jc w:val="center"/>
+              <w:cnfStyle w:val="000000100000" w:firstRow="0" w:lastRow="0" w:firstColumn="0" w:lastColumn="0" w:oddVBand="0" w:evenVBand="0" w:oddHBand="1" w:evenHBand="0" w:firstRowFirstColumn="0" w:firstRowLastColumn="0" w:lastRowFirstColumn="0" w:lastRowLastColumn="0"/>
+              <w:rPr>
+                <w:b/>
+                <w:lang w:val="en-US"/>
+              </w:rPr>
+            </w:pPr>
+            <w:r>
+              <w:rPr>
+                <w:b/>
+                <w:lang w:val="en-US"/>
+              </w:rPr>
+              <w:t>Room</w:t>
+            </w:r>
+          </w:p>
+        </w:tc>
+        <w:tc>
+          <w:tcPr>
+            <w:tcW w:w="6939" w:type="dxa"/>
+            <w:vAlign w:val="center"/>
+          </w:tcPr>
+          <w:p>
+            <w:pPr>
+              <w:spacing w:before="120" w:after="120"/>
+              <w:cnfStyle w:val="000000100000" w:firstRow="0" w:lastRow="0" w:firstColumn="0" w:lastColumn="0" w:oddVBand="0" w:evenVBand="0" w:oddHBand="1" w:evenHBand="0" w:firstRowFirstColumn="0" w:firstRowLastColumn="0" w:lastRowFirstColumn="0" w:lastRowLastColumn="0"/>
+              <w:rPr>
+                <w:lang w:val="en-US"/>
+              </w:rPr>
+            </w:pPr>
+            <w:r>
+              <w:rPr>
+                <w:lang w:val="en-US"/>
+              </w:rPr>
+              <w:t>It’s the class that collects all the information about a specific room in the campus</w:t>
+            </w:r>
+          </w:p>
+        </w:tc>
+      </w:tr>
+      <w:tr>
+        <w:tc>
+          <w:tcPr>
+            <w:cnfStyle w:val="001000000000" w:firstRow="0" w:lastRow="0" w:firstColumn="1" w:lastColumn="0" w:oddVBand="0" w:evenVBand="0" w:oddHBand="0" w:evenHBand="0" w:firstRowFirstColumn="0" w:firstRowLastColumn="0" w:lastRowFirstColumn="0" w:lastRowLastColumn="0"/>
+            <w:tcW w:w="902" w:type="dxa"/>
+            <w:vMerge/>
+            <w:shd w:val="clear" w:color="auto" w:fill="5B9BD5" w:themeFill="accent1"/>
+          </w:tcPr>
+          <w:p>
+            <w:pPr>
+              <w:spacing w:before="120" w:after="120"/>
+              <w:jc w:val="center"/>
+              <w:rPr>
+                <w:b w:val="0"/>
+                <w:lang w:val="en-US"/>
+              </w:rPr>
+            </w:pPr>
+          </w:p>
+        </w:tc>
+        <w:tc>
+          <w:tcPr>
+            <w:tcW w:w="1787" w:type="dxa"/>
+            <w:vAlign w:val="center"/>
+          </w:tcPr>
+          <w:p>
+            <w:pPr>
+              <w:spacing w:before="120" w:after="120"/>
+              <w:jc w:val="center"/>
+              <w:cnfStyle w:val="000000000000" w:firstRow="0" w:lastRow="0" w:firstColumn="0" w:lastColumn="0" w:oddVBand="0" w:evenVBand="0" w:oddHBand="0" w:evenHBand="0" w:firstRowFirstColumn="0" w:firstRowLastColumn="0" w:lastRowFirstColumn="0" w:lastRowLastColumn="0"/>
+              <w:rPr>
+                <w:b/>
+                <w:lang w:val="en-US"/>
+              </w:rPr>
+            </w:pPr>
+            <w:r>
+              <w:rPr>
+                <w:b/>
+                <w:lang w:val="en-US"/>
+              </w:rPr>
+              <w:t>User</w:t>
+            </w:r>
+          </w:p>
+        </w:tc>
+        <w:tc>
+          <w:tcPr>
+            <w:tcW w:w="6939" w:type="dxa"/>
+            <w:vAlign w:val="center"/>
+          </w:tcPr>
+          <w:p>
+            <w:pPr>
+              <w:spacing w:before="120" w:after="120"/>
+              <w:cnfStyle w:val="000000000000" w:firstRow="0" w:lastRow="0" w:firstColumn="0" w:lastColumn="0" w:oddVBand="0" w:evenVBand="0" w:oddHBand="0" w:evenHBand="0" w:firstRowFirstColumn="0" w:firstRowLastColumn="0" w:lastRowFirstColumn="0" w:lastRowLastColumn="0"/>
+              <w:rPr>
+                <w:lang w:val="en-US"/>
+              </w:rPr>
+            </w:pPr>
+            <w:r>
+              <w:rPr>
+                <w:lang w:val="en-US"/>
+              </w:rPr>
+              <w:t>It collects the personal data of a specific user</w:t>
+            </w:r>
+          </w:p>
+        </w:tc>
+      </w:tr>
+      <w:tr>
+        <w:trPr>
+          <w:cnfStyle w:val="000000100000" w:firstRow="0" w:lastRow="0" w:firstColumn="0" w:lastColumn="0" w:oddVBand="0" w:evenVBand="0" w:oddHBand="1" w:evenHBand="0" w:firstRowFirstColumn="0" w:firstRowLastColumn="0" w:lastRowFirstColumn="0" w:lastRowLastColumn="0"/>
+        </w:trPr>
+        <w:tc>
+          <w:tcPr>
+            <w:cnfStyle w:val="001000000000" w:firstRow="0" w:lastRow="0" w:firstColumn="1" w:lastColumn="0" w:oddVBand="0" w:evenVBand="0" w:oddHBand="0" w:evenHBand="0" w:firstRowFirstColumn="0" w:firstRowLastColumn="0" w:lastRowFirstColumn="0" w:lastRowLastColumn="0"/>
+            <w:tcW w:w="902" w:type="dxa"/>
+            <w:vMerge/>
+            <w:shd w:val="clear" w:color="auto" w:fill="5B9BD5" w:themeFill="accent1"/>
+          </w:tcPr>
+          <w:p>
+            <w:pPr>
+              <w:spacing w:before="120" w:after="120"/>
+              <w:jc w:val="center"/>
+              <w:rPr>
+                <w:b w:val="0"/>
+                <w:lang w:val="en-US"/>
+              </w:rPr>
+            </w:pPr>
+          </w:p>
+        </w:tc>
+        <w:tc>
+          <w:tcPr>
+            <w:tcW w:w="1787" w:type="dxa"/>
+            <w:vAlign w:val="center"/>
+          </w:tcPr>
+          <w:p>
+            <w:pPr>
+              <w:spacing w:before="120" w:after="120"/>
+              <w:jc w:val="center"/>
+              <w:cnfStyle w:val="000000100000" w:firstRow="0" w:lastRow="0" w:firstColumn="0" w:lastColumn="0" w:oddVBand="0" w:evenVBand="0" w:oddHBand="1" w:evenHBand="0" w:firstRowFirstColumn="0" w:firstRowLastColumn="0" w:lastRowFirstColumn="0" w:lastRowLastColumn="0"/>
+              <w:rPr>
+                <w:b/>
+                <w:lang w:val="en-US"/>
+              </w:rPr>
+            </w:pPr>
+            <w:r>
+              <w:rPr>
+                <w:b/>
+                <w:lang w:val="en-US"/>
+              </w:rPr>
+              <w:t>PC</w:t>
+            </w:r>
+          </w:p>
+        </w:tc>
+        <w:tc>
+          <w:tcPr>
+            <w:tcW w:w="6939" w:type="dxa"/>
+            <w:vAlign w:val="center"/>
+          </w:tcPr>
+          <w:p>
+            <w:pPr>
+              <w:spacing w:before="120" w:after="120"/>
+              <w:cnfStyle w:val="000000100000" w:firstRow="0" w:lastRow="0" w:firstColumn="0" w:lastColumn="0" w:oddVBand="0" w:evenVBand="0" w:oddHBand="1" w:evenHBand="0" w:firstRowFirstColumn="0" w:firstRowLastColumn="0" w:lastRowFirstColumn="0" w:lastRowLastColumn="0"/>
+              <w:rPr>
+                <w:lang w:val="en-US"/>
+              </w:rPr>
+            </w:pPr>
+            <w:r>
+              <w:rPr>
+                <w:lang w:val="en-US"/>
+              </w:rPr>
+              <w:t>It collects the information about a PC in a certain room</w:t>
+            </w:r>
+          </w:p>
+        </w:tc>
+      </w:tr>
+      <w:tr>
+        <w:tc>
+          <w:tcPr>
+            <w:cnfStyle w:val="001000000000" w:firstRow="0" w:lastRow="0" w:firstColumn="1" w:lastColumn="0" w:oddVBand="0" w:evenVBand="0" w:oddHBand="0" w:evenHBand="0" w:firstRowFirstColumn="0" w:firstRowLastColumn="0" w:lastRowFirstColumn="0" w:lastRowLastColumn="0"/>
+            <w:tcW w:w="902" w:type="dxa"/>
+            <w:vMerge/>
+            <w:shd w:val="clear" w:color="auto" w:fill="5B9BD5" w:themeFill="accent1"/>
+          </w:tcPr>
+          <w:p>
+            <w:pPr>
+              <w:spacing w:before="120" w:after="120"/>
+              <w:jc w:val="center"/>
+              <w:rPr>
+                <w:b w:val="0"/>
+                <w:lang w:val="en-US"/>
+              </w:rPr>
+            </w:pPr>
+          </w:p>
+        </w:tc>
+        <w:tc>
+          <w:tcPr>
+            <w:tcW w:w="1787" w:type="dxa"/>
+            <w:vAlign w:val="center"/>
+          </w:tcPr>
+          <w:p>
+            <w:pPr>
+              <w:spacing w:before="120" w:after="120"/>
+              <w:jc w:val="center"/>
+              <w:cnfStyle w:val="000000000000" w:firstRow="0" w:lastRow="0" w:firstColumn="0" w:lastColumn="0" w:oddVBand="0" w:evenVBand="0" w:oddHBand="0" w:evenHBand="0" w:firstRowFirstColumn="0" w:firstRowLastColumn="0" w:lastRowFirstColumn="0" w:lastRowLastColumn="0"/>
+              <w:rPr>
+                <w:b/>
+                <w:lang w:val="en-US"/>
+              </w:rPr>
+            </w:pPr>
+            <w:r>
+              <w:rPr>
+                <w:b/>
+                <w:lang w:val="en-US"/>
+              </w:rPr>
+              <w:t>Reservation</w:t>
+            </w:r>
+          </w:p>
+        </w:tc>
+        <w:tc>
+          <w:tcPr>
+            <w:tcW w:w="6939" w:type="dxa"/>
+            <w:vAlign w:val="center"/>
+          </w:tcPr>
+          <w:p>
+            <w:pPr>
+              <w:spacing w:before="120" w:after="120"/>
+              <w:cnfStyle w:val="000000000000" w:firstRow="0" w:lastRow="0" w:firstColumn="0" w:lastColumn="0" w:oddVBand="0" w:evenVBand="0" w:oddHBand="0" w:evenHBand="0" w:firstRowFirstColumn="0" w:firstRowLastColumn="0" w:lastRowFirstColumn="0" w:lastRowLastColumn="0"/>
+              <w:rPr>
+                <w:lang w:val="en-US"/>
+              </w:rPr>
+            </w:pPr>
+            <w:r>
+              <w:rPr>
+                <w:lang w:val="en-US"/>
+              </w:rPr>
+              <w:t>It collects the data of a reservation made by a specific user</w:t>
+            </w:r>
+          </w:p>
+        </w:tc>
+      </w:tr>
+      <w:tr>
+        <w:trPr>
+          <w:cnfStyle w:val="000000100000" w:firstRow="0" w:lastRow="0" w:firstColumn="0" w:lastColumn="0" w:oddVBand="0" w:evenVBand="0" w:oddHBand="1" w:evenHBand="0" w:firstRowFirstColumn="0" w:firstRowLastColumn="0" w:lastRowFirstColumn="0" w:lastRowLastColumn="0"/>
+        </w:trPr>
+        <w:tc>
+          <w:tcPr>
+            <w:cnfStyle w:val="001000000000" w:firstRow="0" w:lastRow="0" w:firstColumn="1" w:lastColumn="0" w:oddVBand="0" w:evenVBand="0" w:oddHBand="0" w:evenHBand="0" w:firstRowFirstColumn="0" w:firstRowLastColumn="0" w:lastRowFirstColumn="0" w:lastRowLastColumn="0"/>
+            <w:tcW w:w="902" w:type="dxa"/>
+            <w:vMerge/>
+            <w:shd w:val="clear" w:color="auto" w:fill="5B9BD5" w:themeFill="accent1"/>
+          </w:tcPr>
+          <w:p>
+            <w:pPr>
+              <w:spacing w:before="120" w:after="120"/>
+              <w:jc w:val="center"/>
+              <w:rPr>
+                <w:b w:val="0"/>
+                <w:lang w:val="en-US"/>
+              </w:rPr>
+            </w:pPr>
+          </w:p>
+        </w:tc>
+        <w:tc>
+          <w:tcPr>
+            <w:tcW w:w="1787" w:type="dxa"/>
+            <w:vAlign w:val="center"/>
+          </w:tcPr>
+          <w:p>
+            <w:pPr>
+              <w:spacing w:before="120" w:after="120"/>
+              <w:jc w:val="center"/>
+              <w:cnfStyle w:val="000000100000" w:firstRow="0" w:lastRow="0" w:firstColumn="0" w:lastColumn="0" w:oddVBand="0" w:evenVBand="0" w:oddHBand="1" w:evenHBand="0" w:firstRowFirstColumn="0" w:firstRowLastColumn="0" w:lastRowFirstColumn="0" w:lastRowLastColumn="0"/>
+              <w:rPr>
+                <w:b/>
+                <w:lang w:val="en-US"/>
+              </w:rPr>
+            </w:pPr>
+            <w:proofErr w:type="spellStart"/>
+            <w:r>
+              <w:rPr>
+                <w:b/>
+                <w:lang w:val="en-US"/>
+              </w:rPr>
+              <w:t>DBManager</w:t>
+            </w:r>
+            <w:proofErr w:type="spellEnd"/>
+          </w:p>
+        </w:tc>
+        <w:tc>
+          <w:tcPr>
+            <w:tcW w:w="6939" w:type="dxa"/>
+            <w:vAlign w:val="center"/>
+          </w:tcPr>
+          <w:p>
+            <w:pPr>
+              <w:spacing w:before="120" w:after="120"/>
+              <w:cnfStyle w:val="000000100000" w:firstRow="0" w:lastRow="0" w:firstColumn="0" w:lastColumn="0" w:oddVBand="0" w:evenVBand="0" w:oddHBand="1" w:evenHBand="0" w:firstRowFirstColumn="0" w:firstRowLastColumn="0" w:lastRowFirstColumn="0" w:lastRowLastColumn="0"/>
+              <w:rPr>
+                <w:lang w:val="en-US"/>
+              </w:rPr>
+            </w:pPr>
+            <w:r>
+              <w:rPr>
+                <w:lang w:val="en-US"/>
+              </w:rPr>
+              <w:t>It’s the class containing the needed methods for making the application relate with the DB</w:t>
+            </w:r>
+          </w:p>
+        </w:tc>
+      </w:tr>
+    </w:tbl>
     <w:p>
       <w:pPr>
         <w:pStyle w:val="Titolo2"/>
@@ -3768,30 +4635,462 @@
           <w:lang w:val="en-US"/>
         </w:rPr>
       </w:pPr>
-      <w:bookmarkStart w:id="10" w:name="_Toc21803462"/>
-      <w:r>
-        <w:rPr>
-          <w:lang w:val="en-US"/>
-        </w:rPr>
-        <w:t>Classes</w:t>
+      <w:bookmarkStart w:id="10" w:name="_Toc21803463"/>
+    </w:p>
+    <w:p>
+      <w:pPr>
+        <w:spacing w:line="259" w:lineRule="auto"/>
+        <w:rPr>
+          <w:rFonts w:asciiTheme="majorHAnsi" w:eastAsiaTheme="majorEastAsia" w:hAnsiTheme="majorHAnsi" w:cstheme="majorBidi"/>
+          <w:color w:val="2E74B5" w:themeColor="accent1" w:themeShade="BF"/>
+          <w:sz w:val="28"/>
+          <w:szCs w:val="26"/>
+          <w:lang w:val="en-US"/>
+        </w:rPr>
+      </w:pPr>
+      <w:r>
+        <w:rPr>
+          <w:lang w:val="en-US"/>
+        </w:rPr>
+        <w:br w:type="page"/>
+      </w:r>
+    </w:p>
+    <w:p>
+      <w:pPr>
+        <w:pStyle w:val="Titolo2"/>
+        <w:rPr>
+          <w:lang w:val="en-US"/>
+        </w:rPr>
+      </w:pPr>
+      <w:r>
+        <w:rPr>
+          <w:lang w:val="en-US"/>
+        </w:rPr>
+        <w:lastRenderedPageBreak/>
+        <w:t>User manual</w:t>
       </w:r>
       <w:bookmarkEnd w:id="10"/>
     </w:p>
     <w:p>
       <w:pPr>
-        <w:pStyle w:val="Titolo2"/>
-        <w:rPr>
-          <w:lang w:val="en-US"/>
-        </w:rPr>
-      </w:pPr>
-      <w:bookmarkStart w:id="11" w:name="_Toc21803463"/>
-      <w:r>
-        <w:rPr>
-          <w:lang w:val="en-US"/>
-        </w:rPr>
-        <w:t>User manual</w:t>
-      </w:r>
+        <w:pStyle w:val="Titolo3"/>
+        <w:rPr>
+          <w:lang w:val="en-US"/>
+        </w:rPr>
+      </w:pPr>
+      <w:r>
+        <w:rPr>
+          <w:lang w:val="en-US"/>
+        </w:rPr>
+        <w:t>LOGIN</w:t>
+      </w:r>
+    </w:p>
+    <w:p>
+      <w:pPr>
+        <w:ind w:firstLine="708"/>
+        <w:rPr>
+          <w:lang w:val="en-US"/>
+        </w:rPr>
+      </w:pPr>
+      <w:r>
+        <w:rPr>
+          <w:lang w:val="en-US"/>
+        </w:rPr>
+        <w:t xml:space="preserve">When the application </w:t>
+      </w:r>
+      <w:proofErr w:type="gramStart"/>
+      <w:r>
+        <w:rPr>
+          <w:lang w:val="en-US"/>
+        </w:rPr>
+        <w:t>is launched</w:t>
+      </w:r>
+      <w:proofErr w:type="gramEnd"/>
+      <w:r>
+        <w:rPr>
+          <w:lang w:val="en-US"/>
+        </w:rPr>
+        <w:t>, the system will display a login form. The user has to put in its username and password and then to click on “LOGIN” button. If wanted, the user can also see its password as plain text by clicking on the “Show/Hide Password” radio button.</w:t>
+      </w:r>
+    </w:p>
+    <w:p>
+      <w:pPr>
+        <w:jc w:val="center"/>
+        <w:rPr>
+          <w:lang w:val="en-US"/>
+        </w:rPr>
+      </w:pPr>
+      <w:r>
+        <w:rPr>
+          <w:noProof/>
+        </w:rPr>
+        <w:drawing>
+          <wp:inline distT="0" distB="0" distL="0" distR="0" wp14:anchorId="7167E919" wp14:editId="54D4594F">
+            <wp:extent cx="4466721" cy="2685600"/>
+            <wp:effectExtent l="19050" t="19050" r="10160" b="19685"/>
+            <wp:docPr id="1" name="Immagine 1" descr="C:\Users\User\AppData\Local\Microsoft\Windows\INetCache\Content.Word\1 - login.jpg"/>
+            <wp:cNvGraphicFramePr>
+              <a:graphicFrameLocks xmlns:a="http://schemas.openxmlformats.org/drawingml/2006/main" noChangeAspect="1"/>
+            </wp:cNvGraphicFramePr>
+            <a:graphic xmlns:a="http://schemas.openxmlformats.org/drawingml/2006/main">
+              <a:graphicData uri="http://schemas.openxmlformats.org/drawingml/2006/picture">
+                <pic:pic xmlns:pic="http://schemas.openxmlformats.org/drawingml/2006/picture">
+                  <pic:nvPicPr>
+                    <pic:cNvPr id="0" name="Picture 5" descr="C:\Users\User\AppData\Local\Microsoft\Windows\INetCache\Content.Word\1 - login.jpg"/>
+                    <pic:cNvPicPr>
+                      <a:picLocks noChangeAspect="1" noChangeArrowheads="1"/>
+                    </pic:cNvPicPr>
+                  </pic:nvPicPr>
+                  <pic:blipFill>
+                    <a:blip r:embed="rId15">
+                      <a:extLst>
+                        <a:ext uri="{28A0092B-C50C-407E-A947-70E740481C1C}">
+                          <a14:useLocalDpi xmlns:a14="http://schemas.microsoft.com/office/drawing/2010/main" val="0"/>
+                        </a:ext>
+                      </a:extLst>
+                    </a:blip>
+                    <a:srcRect/>
+                    <a:stretch>
+                      <a:fillRect/>
+                    </a:stretch>
+                  </pic:blipFill>
+                  <pic:spPr bwMode="auto">
+                    <a:xfrm>
+                      <a:off x="0" y="0"/>
+                      <a:ext cx="4466721" cy="2685600"/>
+                    </a:xfrm>
+                    <a:prstGeom prst="rect">
+                      <a:avLst/>
+                    </a:prstGeom>
+                    <a:noFill/>
+                    <a:ln w="9525">
+                      <a:solidFill>
+                        <a:schemeClr val="bg2">
+                          <a:lumMod val="90000"/>
+                          <a:lumOff val="0"/>
+                        </a:schemeClr>
+                      </a:solidFill>
+                      <a:miter lim="800000"/>
+                      <a:headEnd/>
+                      <a:tailEnd/>
+                    </a:ln>
+                  </pic:spPr>
+                </pic:pic>
+              </a:graphicData>
+            </a:graphic>
+          </wp:inline>
+        </w:drawing>
+      </w:r>
+    </w:p>
+    <w:p>
+      <w:pPr>
+        <w:pStyle w:val="Titolo3"/>
+        <w:rPr>
+          <w:lang w:val="en-US"/>
+        </w:rPr>
+      </w:pPr>
+      <w:r>
+        <w:rPr>
+          <w:lang w:val="en-US"/>
+        </w:rPr>
+        <w:t>WORKING WITH THE APPLICATION</w:t>
+      </w:r>
+    </w:p>
+    <w:p>
+      <w:pPr>
+        <w:ind w:firstLine="708"/>
+        <w:rPr>
+          <w:lang w:val="en-US"/>
+        </w:rPr>
+      </w:pPr>
+      <w:r>
+        <w:rPr>
+          <w:lang w:val="en-US"/>
+        </w:rPr>
+        <w:t xml:space="preserve">After the login, the user </w:t>
+      </w:r>
+      <w:proofErr w:type="gramStart"/>
+      <w:r>
+        <w:rPr>
+          <w:lang w:val="en-US"/>
+        </w:rPr>
+        <w:t>is given</w:t>
+      </w:r>
+      <w:proofErr w:type="gramEnd"/>
+      <w:r>
+        <w:rPr>
+          <w:lang w:val="en-US"/>
+        </w:rPr>
+        <w:t xml:space="preserve"> a list of all its reservation made for future days. The data </w:t>
+      </w:r>
+      <w:proofErr w:type="gramStart"/>
+      <w:r>
+        <w:rPr>
+          <w:lang w:val="en-US"/>
+        </w:rPr>
+        <w:t>is displayed</w:t>
+      </w:r>
+      <w:proofErr w:type="gramEnd"/>
+      <w:r>
+        <w:rPr>
+          <w:lang w:val="en-US"/>
+        </w:rPr>
+        <w:t xml:space="preserve"> in a table, showing the room, the pc number the date and time of the reservation.</w:t>
+      </w:r>
+    </w:p>
+    <w:p>
+      <w:pPr>
+        <w:jc w:val="center"/>
+        <w:rPr>
+          <w:lang w:val="en-US"/>
+        </w:rPr>
+      </w:pPr>
+      <w:r>
+        <w:rPr>
+          <w:lang w:val="en-US"/>
+        </w:rPr>
+        <w:pict w14:anchorId="14EC5B3F">
+          <v:shape id="_x0000_i1029" type="#_x0000_t75" style="width:351.75pt;height:211.5pt">
+            <v:imagedata r:id="rId16" o:title="2 - my reservation"/>
+          </v:shape>
+        </w:pict>
+      </w:r>
+    </w:p>
+    <w:p>
+      <w:pPr>
+        <w:ind w:firstLine="708"/>
+        <w:rPr>
+          <w:lang w:val="en-US"/>
+        </w:rPr>
+      </w:pPr>
+    </w:p>
+    <w:p>
+      <w:pPr>
+        <w:ind w:firstLine="708"/>
+        <w:rPr>
+          <w:lang w:val="en-US"/>
+        </w:rPr>
+      </w:pPr>
+    </w:p>
+    <w:p>
+      <w:pPr>
+        <w:rPr>
+          <w:lang w:val="en-US"/>
+        </w:rPr>
+      </w:pPr>
+      <w:r>
+        <w:rPr>
+          <w:lang w:val="en-US"/>
+        </w:rPr>
+        <w:lastRenderedPageBreak/>
+        <w:tab/>
+        <w:t>The user has to choose a date and time in the form in the left upper corner and then to click the “FIND” button to watch the status of the rooms in the campus at the specified moment.</w:t>
+      </w:r>
+    </w:p>
+    <w:p>
+      <w:pPr>
+        <w:rPr>
+          <w:lang w:val="en-US"/>
+        </w:rPr>
+      </w:pPr>
+      <w:r>
+        <w:rPr>
+          <w:lang w:val="en-US"/>
+        </w:rPr>
+        <w:tab/>
+        <w:t xml:space="preserve">The table “Available Rooms” </w:t>
+      </w:r>
+      <w:proofErr w:type="gramStart"/>
+      <w:r>
+        <w:rPr>
+          <w:lang w:val="en-US"/>
+        </w:rPr>
+        <w:t>will be filled</w:t>
+      </w:r>
+      <w:proofErr w:type="gramEnd"/>
+      <w:r>
+        <w:rPr>
+          <w:lang w:val="en-US"/>
+        </w:rPr>
+        <w:t xml:space="preserve"> with a row for each room in the </w:t>
+      </w:r>
+      <w:proofErr w:type="spellStart"/>
+      <w:r>
+        <w:rPr>
+          <w:lang w:val="en-US"/>
+        </w:rPr>
+        <w:t>db</w:t>
+      </w:r>
+      <w:proofErr w:type="spellEnd"/>
+      <w:r>
+        <w:rPr>
+          <w:lang w:val="en-US"/>
+        </w:rPr>
+        <w:t>, indicating some information about the room itself, like the capacity and the number of the available PCs in the room</w:t>
+      </w:r>
+    </w:p>
+    <w:p>
+      <w:pPr>
+        <w:ind w:firstLine="708"/>
+        <w:rPr>
+          <w:lang w:val="en-US"/>
+        </w:rPr>
+      </w:pPr>
+      <w:r>
+        <w:rPr>
+          <w:lang w:val="en-US"/>
+        </w:rPr>
+        <w:pict w14:anchorId="3D175F8D">
+          <v:shape id="_x0000_i1030" type="#_x0000_t75" style="width:351.75pt;height:211.5pt">
+            <v:imagedata r:id="rId17" o:title="3 - find room"/>
+          </v:shape>
+        </w:pict>
+      </w:r>
+    </w:p>
+    <w:p>
+      <w:pPr>
+        <w:ind w:firstLine="708"/>
+        <w:rPr>
+          <w:lang w:val="en-US"/>
+        </w:rPr>
+      </w:pPr>
+      <w:r>
+        <w:rPr>
+          <w:lang w:val="en-US"/>
+        </w:rPr>
+        <w:t xml:space="preserve">The user has now to click on a room from the table and click on the “RESERVE” button, to create a new reservation in his name. A map of the room </w:t>
+      </w:r>
+      <w:proofErr w:type="gramStart"/>
+      <w:r>
+        <w:rPr>
+          <w:lang w:val="en-US"/>
+        </w:rPr>
+        <w:t>will be displayed</w:t>
+      </w:r>
+      <w:proofErr w:type="gramEnd"/>
+      <w:r>
+        <w:rPr>
+          <w:lang w:val="en-US"/>
+        </w:rPr>
+        <w:t xml:space="preserve">, highlighting the position of the PC assigned to the user. Moreover, the tables </w:t>
+      </w:r>
+      <w:proofErr w:type="gramStart"/>
+      <w:r>
+        <w:rPr>
+          <w:lang w:val="en-US"/>
+        </w:rPr>
+        <w:t>will be updated</w:t>
+      </w:r>
+      <w:proofErr w:type="gramEnd"/>
+      <w:r>
+        <w:rPr>
+          <w:lang w:val="en-US"/>
+        </w:rPr>
+        <w:t>: “Your Reservations” table will display another row including the information about the reservation, while “Available Rooms” table will show the updated value of the available PCs in the rooms.</w:t>
+      </w:r>
+    </w:p>
+    <w:p>
+      <w:pPr>
+        <w:ind w:firstLine="708"/>
+        <w:rPr>
+          <w:lang w:val="en-US"/>
+        </w:rPr>
+      </w:pPr>
+      <w:r>
+        <w:rPr>
+          <w:lang w:val="en-US"/>
+        </w:rPr>
+        <w:pict w14:anchorId="2A6EE0E2">
+          <v:shape id="_x0000_i1031" type="#_x0000_t75" style="width:351.75pt;height:211.5pt">
+            <v:imagedata r:id="rId18" o:title="4 - new reservation"/>
+          </v:shape>
+        </w:pict>
+      </w:r>
+    </w:p>
+    <w:p>
+      <w:pPr>
+        <w:ind w:firstLine="708"/>
+        <w:rPr>
+          <w:lang w:val="en-US"/>
+        </w:rPr>
+      </w:pPr>
+    </w:p>
+    <w:p>
+      <w:pPr>
+        <w:pStyle w:val="Titolo3"/>
+        <w:rPr>
+          <w:lang w:val="en-US"/>
+        </w:rPr>
+      </w:pPr>
+      <w:r>
+        <w:rPr>
+          <w:lang w:val="en-US"/>
+        </w:rPr>
+        <w:lastRenderedPageBreak/>
+        <w:t>DELETE OF A RESERVATION</w:t>
+      </w:r>
+    </w:p>
+    <w:p>
+      <w:pPr>
+        <w:rPr>
+          <w:lang w:val="en-US"/>
+        </w:rPr>
+      </w:pPr>
+      <w:r>
+        <w:rPr>
+          <w:lang w:val="en-US"/>
+        </w:rPr>
+        <w:tab/>
+        <w:t>Any time the user wants to delete a reservation, it simply has to click on the reservation that it wants to delete from “Your Reservations” table, then just to click on the “DELETE” button; t</w:t>
+      </w:r>
+      <w:bookmarkStart w:id="11" w:name="_GoBack"/>
       <w:bookmarkEnd w:id="11"/>
+      <w:r>
+        <w:rPr>
+          <w:lang w:val="en-US"/>
+        </w:rPr>
+        <w:t xml:space="preserve">he tables </w:t>
+      </w:r>
+      <w:proofErr w:type="gramStart"/>
+      <w:r>
+        <w:rPr>
+          <w:lang w:val="en-US"/>
+        </w:rPr>
+        <w:t>are updated</w:t>
+      </w:r>
+      <w:proofErr w:type="gramEnd"/>
+      <w:r>
+        <w:rPr>
+          <w:lang w:val="en-US"/>
+        </w:rPr>
+        <w:t xml:space="preserve"> accordingly.</w:t>
+      </w:r>
+    </w:p>
+    <w:p>
+      <w:pPr>
+        <w:ind w:firstLine="708"/>
+        <w:rPr>
+          <w:lang w:val="en-US"/>
+        </w:rPr>
+      </w:pPr>
+      <w:r>
+        <w:rPr>
+          <w:lang w:val="en-US"/>
+        </w:rPr>
+        <w:pict w14:anchorId="31EF76EC">
+          <v:shape id="_x0000_i1032" type="#_x0000_t75" style="width:351.75pt;height:211.5pt">
+            <v:imagedata r:id="rId19" o:title="5 - delete reservation"/>
+          </v:shape>
+        </w:pict>
+      </w:r>
+    </w:p>
+    <w:p>
+      <w:pPr>
+        <w:ind w:firstLine="708"/>
+        <w:rPr>
+          <w:lang w:val="en-US"/>
+        </w:rPr>
+      </w:pPr>
     </w:p>
     <w:sectPr>
       <w:pgSz w:w="11906" w:h="16838"/>
@@ -4120,6 +5419,119 @@
     </w:lvl>
   </w:abstractNum>
   <w:abstractNum w:abstractNumId="3" w15:restartNumberingAfterBreak="0">
+    <w:nsid w:val="28224B2C"/>
+    <w:multiLevelType w:val="hybridMultilevel"/>
+    <w:tmpl w:val="4C8896D6"/>
+    <w:lvl w:ilvl="0" w:tplc="04100001">
+      <w:start w:val="1"/>
+      <w:numFmt w:val="bullet"/>
+      <w:lvlText w:val=""/>
+      <w:lvlJc w:val="left"/>
+      <w:pPr>
+        <w:ind w:left="720" w:hanging="360"/>
+      </w:pPr>
+      <w:rPr>
+        <w:rFonts w:ascii="Symbol" w:hAnsi="Symbol" w:hint="default"/>
+      </w:rPr>
+    </w:lvl>
+    <w:lvl w:ilvl="1" w:tplc="04100003" w:tentative="1">
+      <w:start w:val="1"/>
+      <w:numFmt w:val="bullet"/>
+      <w:lvlText w:val="o"/>
+      <w:lvlJc w:val="left"/>
+      <w:pPr>
+        <w:ind w:left="1440" w:hanging="360"/>
+      </w:pPr>
+      <w:rPr>
+        <w:rFonts w:ascii="Courier New" w:hAnsi="Courier New" w:cs="Courier New" w:hint="default"/>
+      </w:rPr>
+    </w:lvl>
+    <w:lvl w:ilvl="2" w:tplc="04100005" w:tentative="1">
+      <w:start w:val="1"/>
+      <w:numFmt w:val="bullet"/>
+      <w:lvlText w:val=""/>
+      <w:lvlJc w:val="left"/>
+      <w:pPr>
+        <w:ind w:left="2160" w:hanging="360"/>
+      </w:pPr>
+      <w:rPr>
+        <w:rFonts w:ascii="Wingdings" w:hAnsi="Wingdings" w:hint="default"/>
+      </w:rPr>
+    </w:lvl>
+    <w:lvl w:ilvl="3" w:tplc="04100001" w:tentative="1">
+      <w:start w:val="1"/>
+      <w:numFmt w:val="bullet"/>
+      <w:lvlText w:val=""/>
+      <w:lvlJc w:val="left"/>
+      <w:pPr>
+        <w:ind w:left="2880" w:hanging="360"/>
+      </w:pPr>
+      <w:rPr>
+        <w:rFonts w:ascii="Symbol" w:hAnsi="Symbol" w:hint="default"/>
+      </w:rPr>
+    </w:lvl>
+    <w:lvl w:ilvl="4" w:tplc="04100003" w:tentative="1">
+      <w:start w:val="1"/>
+      <w:numFmt w:val="bullet"/>
+      <w:lvlText w:val="o"/>
+      <w:lvlJc w:val="left"/>
+      <w:pPr>
+        <w:ind w:left="3600" w:hanging="360"/>
+      </w:pPr>
+      <w:rPr>
+        <w:rFonts w:ascii="Courier New" w:hAnsi="Courier New" w:cs="Courier New" w:hint="default"/>
+      </w:rPr>
+    </w:lvl>
+    <w:lvl w:ilvl="5" w:tplc="04100005" w:tentative="1">
+      <w:start w:val="1"/>
+      <w:numFmt w:val="bullet"/>
+      <w:lvlText w:val=""/>
+      <w:lvlJc w:val="left"/>
+      <w:pPr>
+        <w:ind w:left="4320" w:hanging="360"/>
+      </w:pPr>
+      <w:rPr>
+        <w:rFonts w:ascii="Wingdings" w:hAnsi="Wingdings" w:hint="default"/>
+      </w:rPr>
+    </w:lvl>
+    <w:lvl w:ilvl="6" w:tplc="04100001" w:tentative="1">
+      <w:start w:val="1"/>
+      <w:numFmt w:val="bullet"/>
+      <w:lvlText w:val=""/>
+      <w:lvlJc w:val="left"/>
+      <w:pPr>
+        <w:ind w:left="5040" w:hanging="360"/>
+      </w:pPr>
+      <w:rPr>
+        <w:rFonts w:ascii="Symbol" w:hAnsi="Symbol" w:hint="default"/>
+      </w:rPr>
+    </w:lvl>
+    <w:lvl w:ilvl="7" w:tplc="04100003" w:tentative="1">
+      <w:start w:val="1"/>
+      <w:numFmt w:val="bullet"/>
+      <w:lvlText w:val="o"/>
+      <w:lvlJc w:val="left"/>
+      <w:pPr>
+        <w:ind w:left="5760" w:hanging="360"/>
+      </w:pPr>
+      <w:rPr>
+        <w:rFonts w:ascii="Courier New" w:hAnsi="Courier New" w:cs="Courier New" w:hint="default"/>
+      </w:rPr>
+    </w:lvl>
+    <w:lvl w:ilvl="8" w:tplc="04100005" w:tentative="1">
+      <w:start w:val="1"/>
+      <w:numFmt w:val="bullet"/>
+      <w:lvlText w:val=""/>
+      <w:lvlJc w:val="left"/>
+      <w:pPr>
+        <w:ind w:left="6480" w:hanging="360"/>
+      </w:pPr>
+      <w:rPr>
+        <w:rFonts w:ascii="Wingdings" w:hAnsi="Wingdings" w:hint="default"/>
+      </w:rPr>
+    </w:lvl>
+  </w:abstractNum>
+  <w:abstractNum w:abstractNumId="4" w15:restartNumberingAfterBreak="0">
     <w:nsid w:val="43851643"/>
     <w:multiLevelType w:val="hybridMultilevel"/>
     <w:tmpl w:val="5E4E34D0"/>
@@ -4232,7 +5644,7 @@
       </w:rPr>
     </w:lvl>
   </w:abstractNum>
-  <w:abstractNum w:abstractNumId="4" w15:restartNumberingAfterBreak="0">
+  <w:abstractNum w:abstractNumId="5" w15:restartNumberingAfterBreak="0">
     <w:nsid w:val="45F05D83"/>
     <w:multiLevelType w:val="hybridMultilevel"/>
     <w:tmpl w:val="75606CAE"/>
@@ -4345,7 +5757,7 @@
       </w:rPr>
     </w:lvl>
   </w:abstractNum>
-  <w:abstractNum w:abstractNumId="5" w15:restartNumberingAfterBreak="0">
+  <w:abstractNum w:abstractNumId="6" w15:restartNumberingAfterBreak="0">
     <w:nsid w:val="588125BC"/>
     <w:multiLevelType w:val="hybridMultilevel"/>
     <w:tmpl w:val="9D647EFA"/>
@@ -4458,7 +5870,7 @@
       </w:rPr>
     </w:lvl>
   </w:abstractNum>
-  <w:abstractNum w:abstractNumId="6" w15:restartNumberingAfterBreak="0">
+  <w:abstractNum w:abstractNumId="7" w15:restartNumberingAfterBreak="0">
     <w:nsid w:val="5F6E3754"/>
     <w:multiLevelType w:val="hybridMultilevel"/>
     <w:tmpl w:val="C42E90C6"/>
@@ -4571,7 +5983,7 @@
       </w:rPr>
     </w:lvl>
   </w:abstractNum>
-  <w:abstractNum w:abstractNumId="7" w15:restartNumberingAfterBreak="0">
+  <w:abstractNum w:abstractNumId="8" w15:restartNumberingAfterBreak="0">
     <w:nsid w:val="644F08B0"/>
     <w:multiLevelType w:val="hybridMultilevel"/>
     <w:tmpl w:val="0C78AA2E"/>
@@ -4657,7 +6069,7 @@
       </w:pPr>
     </w:lvl>
   </w:abstractNum>
-  <w:abstractNum w:abstractNumId="8" w15:restartNumberingAfterBreak="0">
+  <w:abstractNum w:abstractNumId="9" w15:restartNumberingAfterBreak="0">
     <w:nsid w:val="6617573B"/>
     <w:multiLevelType w:val="hybridMultilevel"/>
     <w:tmpl w:val="7150ADA6"/>
@@ -4770,7 +6182,7 @@
       </w:rPr>
     </w:lvl>
   </w:abstractNum>
-  <w:abstractNum w:abstractNumId="9" w15:restartNumberingAfterBreak="0">
+  <w:abstractNum w:abstractNumId="10" w15:restartNumberingAfterBreak="0">
     <w:nsid w:val="71494482"/>
     <w:multiLevelType w:val="hybridMultilevel"/>
     <w:tmpl w:val="CEC0504C"/>
@@ -4883,7 +6295,7 @@
       </w:rPr>
     </w:lvl>
   </w:abstractNum>
-  <w:abstractNum w:abstractNumId="10" w15:restartNumberingAfterBreak="0">
+  <w:abstractNum w:abstractNumId="11" w15:restartNumberingAfterBreak="0">
     <w:nsid w:val="73240D5D"/>
     <w:multiLevelType w:val="hybridMultilevel"/>
     <w:tmpl w:val="BDE21CEE"/>
@@ -4996,7 +6408,7 @@
       </w:rPr>
     </w:lvl>
   </w:abstractNum>
-  <w:abstractNum w:abstractNumId="11" w15:restartNumberingAfterBreak="0">
+  <w:abstractNum w:abstractNumId="12" w15:restartNumberingAfterBreak="0">
     <w:nsid w:val="7BDA336B"/>
     <w:multiLevelType w:val="hybridMultilevel"/>
     <w:tmpl w:val="71485B1A"/>
@@ -5086,40 +6498,43 @@
     <w:abstractNumId w:val="0"/>
   </w:num>
   <w:num w:numId="2">
-    <w:abstractNumId w:val="6"/>
+    <w:abstractNumId w:val="7"/>
   </w:num>
   <w:num w:numId="3">
-    <w:abstractNumId w:val="5"/>
+    <w:abstractNumId w:val="6"/>
   </w:num>
   <w:num w:numId="4">
     <w:abstractNumId w:val="1"/>
   </w:num>
   <w:num w:numId="5">
+    <w:abstractNumId w:val="12"/>
+  </w:num>
+  <w:num w:numId="6">
+    <w:abstractNumId w:val="8"/>
+  </w:num>
+  <w:num w:numId="7">
+    <w:abstractNumId w:val="10"/>
+  </w:num>
+  <w:num w:numId="8">
+    <w:abstractNumId w:val="9"/>
+  </w:num>
+  <w:num w:numId="9">
     <w:abstractNumId w:val="11"/>
   </w:num>
-  <w:num w:numId="6">
-    <w:abstractNumId w:val="7"/>
-  </w:num>
-  <w:num w:numId="7">
-    <w:abstractNumId w:val="9"/>
-  </w:num>
-  <w:num w:numId="8">
-    <w:abstractNumId w:val="8"/>
-  </w:num>
-  <w:num w:numId="9">
-    <w:abstractNumId w:val="10"/>
-  </w:num>
   <w:num w:numId="10">
-    <w:abstractNumId w:val="3"/>
+    <w:abstractNumId w:val="4"/>
   </w:num>
   <w:num w:numId="11">
     <w:abstractNumId w:val="2"/>
   </w:num>
   <w:num w:numId="12">
-    <w:abstractNumId w:val="9"/>
+    <w:abstractNumId w:val="10"/>
   </w:num>
   <w:num w:numId="13">
-    <w:abstractNumId w:val="4"/>
+    <w:abstractNumId w:val="5"/>
+  </w:num>
+  <w:num w:numId="14">
+    <w:abstractNumId w:val="3"/>
   </w:num>
 </w:numbering>
 </file>
@@ -5551,10 +6966,11 @@
     <w:basedOn w:val="Normale"/>
     <w:next w:val="Normale"/>
     <w:link w:val="Titolo2Carattere"/>
+    <w:autoRedefine/>
     <w:uiPriority w:val="9"/>
     <w:unhideWhenUsed/>
     <w:qFormat/>
-    <w:rsid w:val="00B37EB1"/>
+    <w:rsid w:val="00392379"/>
     <w:pPr>
       <w:keepNext/>
       <w:keepLines/>
@@ -5563,8 +6979,9 @@
     </w:pPr>
     <w:rPr>
       <w:rFonts w:asciiTheme="majorHAnsi" w:eastAsiaTheme="majorEastAsia" w:hAnsiTheme="majorHAnsi" w:cstheme="majorBidi"/>
+      <w:b/>
       <w:color w:val="2E74B5" w:themeColor="accent1" w:themeShade="BF"/>
-      <w:sz w:val="28"/>
+      <w:sz w:val="32"/>
       <w:szCs w:val="26"/>
     </w:rPr>
   </w:style>
@@ -5634,11 +7051,12 @@
     <w:basedOn w:val="Carpredefinitoparagrafo"/>
     <w:link w:val="Titolo2"/>
     <w:uiPriority w:val="9"/>
-    <w:rsid w:val="00B37EB1"/>
+    <w:rsid w:val="00392379"/>
     <w:rPr>
       <w:rFonts w:asciiTheme="majorHAnsi" w:eastAsiaTheme="majorEastAsia" w:hAnsiTheme="majorHAnsi" w:cstheme="majorBidi"/>
+      <w:b/>
       <w:color w:val="2E74B5" w:themeColor="accent1" w:themeShade="BF"/>
-      <w:sz w:val="28"/>
+      <w:sz w:val="32"/>
       <w:szCs w:val="26"/>
     </w:rPr>
   </w:style>
@@ -5776,6 +7194,357 @@
       <w:spacing w:after="100"/>
       <w:ind w:left="480"/>
     </w:pPr>
+  </w:style>
+  <w:style w:type="table" w:styleId="Grigliatabella">
+    <w:name w:val="Table Grid"/>
+    <w:basedOn w:val="Tabellanormale"/>
+    <w:uiPriority w:val="39"/>
+    <w:rsid w:val="00DB63FB"/>
+    <w:pPr>
+      <w:spacing w:after="0" w:line="240" w:lineRule="auto"/>
+    </w:pPr>
+    <w:tblPr>
+      <w:tblBorders>
+        <w:top w:val="single" w:sz="4" w:space="0" w:color="auto"/>
+        <w:left w:val="single" w:sz="4" w:space="0" w:color="auto"/>
+        <w:bottom w:val="single" w:sz="4" w:space="0" w:color="auto"/>
+        <w:right w:val="single" w:sz="4" w:space="0" w:color="auto"/>
+        <w:insideH w:val="single" w:sz="4" w:space="0" w:color="auto"/>
+        <w:insideV w:val="single" w:sz="4" w:space="0" w:color="auto"/>
+      </w:tblBorders>
+    </w:tblPr>
+  </w:style>
+  <w:style w:type="table" w:styleId="Tabellasemplice5">
+    <w:name w:val="Plain Table 5"/>
+    <w:basedOn w:val="Tabellanormale"/>
+    <w:uiPriority w:val="45"/>
+    <w:rsid w:val="00DB63FB"/>
+    <w:pPr>
+      <w:spacing w:after="0" w:line="240" w:lineRule="auto"/>
+    </w:pPr>
+    <w:tblPr>
+      <w:tblStyleRowBandSize w:val="1"/>
+      <w:tblStyleColBandSize w:val="1"/>
+    </w:tblPr>
+    <w:tblStylePr w:type="firstRow">
+      <w:rPr>
+        <w:rFonts w:asciiTheme="majorHAnsi" w:eastAsiaTheme="majorEastAsia" w:hAnsiTheme="majorHAnsi" w:cstheme="majorBidi"/>
+        <w:i/>
+        <w:iCs/>
+        <w:sz w:val="26"/>
+      </w:rPr>
+      <w:tblPr/>
+      <w:tcPr>
+        <w:tcBorders>
+          <w:bottom w:val="single" w:sz="4" w:space="0" w:color="7F7F7F" w:themeColor="text1" w:themeTint="80"/>
+        </w:tcBorders>
+        <w:shd w:val="clear" w:color="auto" w:fill="FFFFFF" w:themeFill="background1"/>
+      </w:tcPr>
+    </w:tblStylePr>
+    <w:tblStylePr w:type="lastRow">
+      <w:rPr>
+        <w:rFonts w:asciiTheme="majorHAnsi" w:eastAsiaTheme="majorEastAsia" w:hAnsiTheme="majorHAnsi" w:cstheme="majorBidi"/>
+        <w:i/>
+        <w:iCs/>
+        <w:sz w:val="26"/>
+      </w:rPr>
+      <w:tblPr/>
+      <w:tcPr>
+        <w:tcBorders>
+          <w:top w:val="single" w:sz="4" w:space="0" w:color="7F7F7F" w:themeColor="text1" w:themeTint="80"/>
+        </w:tcBorders>
+        <w:shd w:val="clear" w:color="auto" w:fill="FFFFFF" w:themeFill="background1"/>
+      </w:tcPr>
+    </w:tblStylePr>
+    <w:tblStylePr w:type="firstCol">
+      <w:pPr>
+        <w:jc w:val="right"/>
+      </w:pPr>
+      <w:rPr>
+        <w:rFonts w:asciiTheme="majorHAnsi" w:eastAsiaTheme="majorEastAsia" w:hAnsiTheme="majorHAnsi" w:cstheme="majorBidi"/>
+        <w:i/>
+        <w:iCs/>
+        <w:sz w:val="26"/>
+      </w:rPr>
+      <w:tblPr/>
+      <w:tcPr>
+        <w:tcBorders>
+          <w:right w:val="single" w:sz="4" w:space="0" w:color="7F7F7F" w:themeColor="text1" w:themeTint="80"/>
+        </w:tcBorders>
+        <w:shd w:val="clear" w:color="auto" w:fill="FFFFFF" w:themeFill="background1"/>
+      </w:tcPr>
+    </w:tblStylePr>
+    <w:tblStylePr w:type="lastCol">
+      <w:rPr>
+        <w:rFonts w:asciiTheme="majorHAnsi" w:eastAsiaTheme="majorEastAsia" w:hAnsiTheme="majorHAnsi" w:cstheme="majorBidi"/>
+        <w:i/>
+        <w:iCs/>
+        <w:sz w:val="26"/>
+      </w:rPr>
+      <w:tblPr/>
+      <w:tcPr>
+        <w:tcBorders>
+          <w:left w:val="single" w:sz="4" w:space="0" w:color="7F7F7F" w:themeColor="text1" w:themeTint="80"/>
+        </w:tcBorders>
+        <w:shd w:val="clear" w:color="auto" w:fill="FFFFFF" w:themeFill="background1"/>
+      </w:tcPr>
+    </w:tblStylePr>
+    <w:tblStylePr w:type="band1Vert">
+      <w:tblPr/>
+      <w:tcPr>
+        <w:shd w:val="clear" w:color="auto" w:fill="F2F2F2" w:themeFill="background1" w:themeFillShade="F2"/>
+      </w:tcPr>
+    </w:tblStylePr>
+    <w:tblStylePr w:type="band1Horz">
+      <w:tblPr/>
+      <w:tcPr>
+        <w:shd w:val="clear" w:color="auto" w:fill="F2F2F2" w:themeFill="background1" w:themeFillShade="F2"/>
+      </w:tcPr>
+    </w:tblStylePr>
+    <w:tblStylePr w:type="neCell">
+      <w:tblPr/>
+      <w:tcPr>
+        <w:tcBorders>
+          <w:left w:val="nil"/>
+        </w:tcBorders>
+      </w:tcPr>
+    </w:tblStylePr>
+    <w:tblStylePr w:type="nwCell">
+      <w:tblPr/>
+      <w:tcPr>
+        <w:tcBorders>
+          <w:right w:val="nil"/>
+        </w:tcBorders>
+      </w:tcPr>
+    </w:tblStylePr>
+    <w:tblStylePr w:type="seCell">
+      <w:tblPr/>
+      <w:tcPr>
+        <w:tcBorders>
+          <w:left w:val="nil"/>
+        </w:tcBorders>
+      </w:tcPr>
+    </w:tblStylePr>
+    <w:tblStylePr w:type="swCell">
+      <w:tblPr/>
+      <w:tcPr>
+        <w:tcBorders>
+          <w:right w:val="nil"/>
+        </w:tcBorders>
+      </w:tcPr>
+    </w:tblStylePr>
+  </w:style>
+  <w:style w:type="table" w:styleId="Tabellagriglia3-colore5">
+    <w:name w:val="Grid Table 3 Accent 5"/>
+    <w:basedOn w:val="Tabellanormale"/>
+    <w:uiPriority w:val="48"/>
+    <w:rsid w:val="00DB63FB"/>
+    <w:pPr>
+      <w:spacing w:after="0" w:line="240" w:lineRule="auto"/>
+    </w:pPr>
+    <w:tblPr>
+      <w:tblStyleRowBandSize w:val="1"/>
+      <w:tblStyleColBandSize w:val="1"/>
+      <w:tblBorders>
+        <w:top w:val="single" w:sz="4" w:space="0" w:color="8EAADB" w:themeColor="accent5" w:themeTint="99"/>
+        <w:left w:val="single" w:sz="4" w:space="0" w:color="8EAADB" w:themeColor="accent5" w:themeTint="99"/>
+        <w:bottom w:val="single" w:sz="4" w:space="0" w:color="8EAADB" w:themeColor="accent5" w:themeTint="99"/>
+        <w:right w:val="single" w:sz="4" w:space="0" w:color="8EAADB" w:themeColor="accent5" w:themeTint="99"/>
+        <w:insideH w:val="single" w:sz="4" w:space="0" w:color="8EAADB" w:themeColor="accent5" w:themeTint="99"/>
+        <w:insideV w:val="single" w:sz="4" w:space="0" w:color="8EAADB" w:themeColor="accent5" w:themeTint="99"/>
+      </w:tblBorders>
+    </w:tblPr>
+    <w:tblStylePr w:type="firstRow">
+      <w:rPr>
+        <w:b/>
+        <w:bCs/>
+      </w:rPr>
+      <w:tblPr/>
+      <w:tcPr>
+        <w:tcBorders>
+          <w:top w:val="nil"/>
+          <w:left w:val="nil"/>
+          <w:right w:val="nil"/>
+          <w:insideH w:val="nil"/>
+          <w:insideV w:val="nil"/>
+        </w:tcBorders>
+        <w:shd w:val="clear" w:color="auto" w:fill="FFFFFF" w:themeFill="background1"/>
+      </w:tcPr>
+    </w:tblStylePr>
+    <w:tblStylePr w:type="lastRow">
+      <w:rPr>
+        <w:b/>
+        <w:bCs/>
+      </w:rPr>
+      <w:tblPr/>
+      <w:tcPr>
+        <w:tcBorders>
+          <w:left w:val="nil"/>
+          <w:bottom w:val="nil"/>
+          <w:right w:val="nil"/>
+          <w:insideH w:val="nil"/>
+          <w:insideV w:val="nil"/>
+        </w:tcBorders>
+        <w:shd w:val="clear" w:color="auto" w:fill="FFFFFF" w:themeFill="background1"/>
+      </w:tcPr>
+    </w:tblStylePr>
+    <w:tblStylePr w:type="firstCol">
+      <w:pPr>
+        <w:jc w:val="right"/>
+      </w:pPr>
+      <w:rPr>
+        <w:i/>
+        <w:iCs/>
+      </w:rPr>
+      <w:tblPr/>
+      <w:tcPr>
+        <w:tcBorders>
+          <w:top w:val="nil"/>
+          <w:left w:val="nil"/>
+          <w:bottom w:val="nil"/>
+          <w:insideH w:val="nil"/>
+          <w:insideV w:val="nil"/>
+        </w:tcBorders>
+        <w:shd w:val="clear" w:color="auto" w:fill="FFFFFF" w:themeFill="background1"/>
+      </w:tcPr>
+    </w:tblStylePr>
+    <w:tblStylePr w:type="lastCol">
+      <w:rPr>
+        <w:i/>
+        <w:iCs/>
+      </w:rPr>
+      <w:tblPr/>
+      <w:tcPr>
+        <w:tcBorders>
+          <w:top w:val="nil"/>
+          <w:bottom w:val="nil"/>
+          <w:right w:val="nil"/>
+          <w:insideH w:val="nil"/>
+          <w:insideV w:val="nil"/>
+        </w:tcBorders>
+        <w:shd w:val="clear" w:color="auto" w:fill="FFFFFF" w:themeFill="background1"/>
+      </w:tcPr>
+    </w:tblStylePr>
+    <w:tblStylePr w:type="band1Vert">
+      <w:tblPr/>
+      <w:tcPr>
+        <w:shd w:val="clear" w:color="auto" w:fill="D9E2F3" w:themeFill="accent5" w:themeFillTint="33"/>
+      </w:tcPr>
+    </w:tblStylePr>
+    <w:tblStylePr w:type="band1Horz">
+      <w:tblPr/>
+      <w:tcPr>
+        <w:shd w:val="clear" w:color="auto" w:fill="D9E2F3" w:themeFill="accent5" w:themeFillTint="33"/>
+      </w:tcPr>
+    </w:tblStylePr>
+    <w:tblStylePr w:type="neCell">
+      <w:tblPr/>
+      <w:tcPr>
+        <w:tcBorders>
+          <w:bottom w:val="single" w:sz="4" w:space="0" w:color="8EAADB" w:themeColor="accent5" w:themeTint="99"/>
+        </w:tcBorders>
+      </w:tcPr>
+    </w:tblStylePr>
+    <w:tblStylePr w:type="nwCell">
+      <w:tblPr/>
+      <w:tcPr>
+        <w:tcBorders>
+          <w:bottom w:val="single" w:sz="4" w:space="0" w:color="8EAADB" w:themeColor="accent5" w:themeTint="99"/>
+        </w:tcBorders>
+      </w:tcPr>
+    </w:tblStylePr>
+    <w:tblStylePr w:type="seCell">
+      <w:tblPr/>
+      <w:tcPr>
+        <w:tcBorders>
+          <w:top w:val="single" w:sz="4" w:space="0" w:color="8EAADB" w:themeColor="accent5" w:themeTint="99"/>
+        </w:tcBorders>
+      </w:tcPr>
+    </w:tblStylePr>
+    <w:tblStylePr w:type="swCell">
+      <w:tblPr/>
+      <w:tcPr>
+        <w:tcBorders>
+          <w:top w:val="single" w:sz="4" w:space="0" w:color="8EAADB" w:themeColor="accent5" w:themeTint="99"/>
+        </w:tcBorders>
+      </w:tcPr>
+    </w:tblStylePr>
+  </w:style>
+  <w:style w:type="table" w:styleId="Tabellagriglia4-colore1">
+    <w:name w:val="Grid Table 4 Accent 1"/>
+    <w:basedOn w:val="Tabellanormale"/>
+    <w:uiPriority w:val="49"/>
+    <w:rsid w:val="00DB63FB"/>
+    <w:pPr>
+      <w:spacing w:after="0" w:line="240" w:lineRule="auto"/>
+    </w:pPr>
+    <w:tblPr>
+      <w:tblStyleRowBandSize w:val="1"/>
+      <w:tblStyleColBandSize w:val="1"/>
+      <w:tblBorders>
+        <w:top w:val="single" w:sz="4" w:space="0" w:color="9CC2E5" w:themeColor="accent1" w:themeTint="99"/>
+        <w:left w:val="single" w:sz="4" w:space="0" w:color="9CC2E5" w:themeColor="accent1" w:themeTint="99"/>
+        <w:bottom w:val="single" w:sz="4" w:space="0" w:color="9CC2E5" w:themeColor="accent1" w:themeTint="99"/>
+        <w:right w:val="single" w:sz="4" w:space="0" w:color="9CC2E5" w:themeColor="accent1" w:themeTint="99"/>
+        <w:insideH w:val="single" w:sz="4" w:space="0" w:color="9CC2E5" w:themeColor="accent1" w:themeTint="99"/>
+        <w:insideV w:val="single" w:sz="4" w:space="0" w:color="9CC2E5" w:themeColor="accent1" w:themeTint="99"/>
+      </w:tblBorders>
+    </w:tblPr>
+    <w:tblStylePr w:type="firstRow">
+      <w:rPr>
+        <w:b/>
+        <w:bCs/>
+        <w:color w:val="FFFFFF" w:themeColor="background1"/>
+      </w:rPr>
+      <w:tblPr/>
+      <w:tcPr>
+        <w:tcBorders>
+          <w:top w:val="single" w:sz="4" w:space="0" w:color="5B9BD5" w:themeColor="accent1"/>
+          <w:left w:val="single" w:sz="4" w:space="0" w:color="5B9BD5" w:themeColor="accent1"/>
+          <w:bottom w:val="single" w:sz="4" w:space="0" w:color="5B9BD5" w:themeColor="accent1"/>
+          <w:right w:val="single" w:sz="4" w:space="0" w:color="5B9BD5" w:themeColor="accent1"/>
+          <w:insideH w:val="nil"/>
+          <w:insideV w:val="nil"/>
+        </w:tcBorders>
+        <w:shd w:val="clear" w:color="auto" w:fill="5B9BD5" w:themeFill="accent1"/>
+      </w:tcPr>
+    </w:tblStylePr>
+    <w:tblStylePr w:type="lastRow">
+      <w:rPr>
+        <w:b/>
+        <w:bCs/>
+      </w:rPr>
+      <w:tblPr/>
+      <w:tcPr>
+        <w:tcBorders>
+          <w:top w:val="double" w:sz="4" w:space="0" w:color="5B9BD5" w:themeColor="accent1"/>
+        </w:tcBorders>
+      </w:tcPr>
+    </w:tblStylePr>
+    <w:tblStylePr w:type="firstCol">
+      <w:rPr>
+        <w:b/>
+        <w:bCs/>
+      </w:rPr>
+    </w:tblStylePr>
+    <w:tblStylePr w:type="lastCol">
+      <w:rPr>
+        <w:b/>
+        <w:bCs/>
+      </w:rPr>
+    </w:tblStylePr>
+    <w:tblStylePr w:type="band1Vert">
+      <w:tblPr/>
+      <w:tcPr>
+        <w:shd w:val="clear" w:color="auto" w:fill="DEEAF6" w:themeFill="accent1" w:themeFillTint="33"/>
+      </w:tcPr>
+    </w:tblStylePr>
+    <w:tblStylePr w:type="band1Horz">
+      <w:tblPr/>
+      <w:tcPr>
+        <w:shd w:val="clear" w:color="auto" w:fill="DEEAF6" w:themeFill="accent1" w:themeFillTint="33"/>
+      </w:tcPr>
+    </w:tblStylePr>
   </w:style>
 </w:styles>
 </file>
@@ -6039,4 +7808,16 @@
     </a:ext>
   </a:extLst>
 </a:theme>
+</file>
+
+<file path=customXml/item1.xml><?xml version="1.0" encoding="utf-8"?>
+<b:Sources xmlns:b="http://schemas.openxmlformats.org/officeDocument/2006/bibliography" xmlns="http://schemas.openxmlformats.org/officeDocument/2006/bibliography" SelectedStyle="\APASixthEditionOfficeOnline.xsl" StyleName="APA" Version="6"/>
+</file>
+
+<file path=customXml/itemProps1.xml><?xml version="1.0" encoding="utf-8"?>
+<ds:datastoreItem xmlns:ds="http://schemas.openxmlformats.org/officeDocument/2006/customXml" ds:itemID="{EFEB01EE-9E93-4B65-B25F-01C7113554A6}">
+  <ds:schemaRefs>
+    <ds:schemaRef ds:uri="http://schemas.openxmlformats.org/officeDocument/2006/bibliography"/>
+  </ds:schemaRefs>
+</ds:datastoreItem>
 </file>
</xml_diff>